<commit_message>
extra credit assignment solution is complete
</commit_message>
<xml_diff>
--- a/midterm/Kayvan_Shah_Extra_Credit_Assignment.docx
+++ b/midterm/Kayvan_Shah_Extra_Credit_Assignment.docx
@@ -34,7 +34,16 @@
         <w:jc w:val="both"/>
       </w:pPr>
       <w:r>
-        <w:t>As the complexity increases, variance increase, bias decreases and higher variance leads to overfitting.</w:t>
+        <w:t>With increase in tree complexity</w:t>
+      </w:r>
+      <w:r>
+        <w:t>, variance increases and bias decreases which leads to overfitting</w:t>
+      </w:r>
+      <w:r>
+        <w:t>, while if tree is not complex variance is low and tree can be highly biased</w:t>
+      </w:r>
+      <w:r>
+        <w:t xml:space="preserve"> towards a few classes.</w:t>
       </w:r>
     </w:p>
     <w:p>
@@ -42,11 +51,14 @@
         <w:jc w:val="center"/>
       </w:pPr>
       <w:r>
+        <w:rPr>
+          <w:noProof/>
+        </w:rPr>
         <w:drawing>
-          <wp:inline distT="0" distB="0" distL="0" distR="0" wp14:anchorId="72E9BE07" wp14:editId="749FD5A2">
-            <wp:extent cx="3536950" cy="2608396"/>
-            <wp:effectExtent l="0" t="0" r="6350" b="1905"/>
-            <wp:docPr id="4" name="Picture 4" descr="Diagram&#10;&#10;Description automatically generated"/>
+          <wp:inline distT="0" distB="0" distL="0" distR="0" wp14:anchorId="520D258D" wp14:editId="280D7EF9">
+            <wp:extent cx="3352800" cy="2514601"/>
+            <wp:effectExtent l="0" t="0" r="0" b="0"/>
+            <wp:docPr id="8" name="Picture 8" descr="Diagram&#10;&#10;Description automatically generated"/>
             <wp:cNvGraphicFramePr>
               <a:graphicFrameLocks xmlns:a="http://schemas.openxmlformats.org/drawingml/2006/main" noChangeAspect="1"/>
             </wp:cNvGraphicFramePr>
@@ -54,7 +66,7 @@
               <a:graphicData uri="http://schemas.openxmlformats.org/drawingml/2006/picture">
                 <pic:pic xmlns:pic="http://schemas.openxmlformats.org/drawingml/2006/picture">
                   <pic:nvPicPr>
-                    <pic:cNvPr id="4" name="Picture 4" descr="Diagram&#10;&#10;Description automatically generated"/>
+                    <pic:cNvPr id="8" name="Picture 8" descr="Diagram&#10;&#10;Description automatically generated"/>
                     <pic:cNvPicPr/>
                   </pic:nvPicPr>
                   <pic:blipFill>
@@ -66,7 +78,7 @@
                   <pic:spPr>
                     <a:xfrm>
                       <a:off x="0" y="0"/>
-                      <a:ext cx="3547221" cy="2615970"/>
+                      <a:ext cx="3364069" cy="2523053"/>
                     </a:xfrm>
                     <a:prstGeom prst="rect">
                       <a:avLst/>
@@ -131,10 +143,10 @@
       </w:pPr>
       <w:r>
         <w:drawing>
-          <wp:inline distT="0" distB="0" distL="0" distR="0" wp14:anchorId="46B729D1" wp14:editId="276C3697">
-            <wp:extent cx="3289300" cy="2511398"/>
-            <wp:effectExtent l="0" t="0" r="6350" b="3810"/>
-            <wp:docPr id="5" name="Picture 5"/>
+          <wp:inline distT="0" distB="0" distL="0" distR="0" wp14:anchorId="418446D6" wp14:editId="019B0528">
+            <wp:extent cx="3365345" cy="2520950"/>
+            <wp:effectExtent l="0" t="0" r="6985" b="0"/>
+            <wp:docPr id="10" name="Picture 10" descr="Diagram&#10;&#10;Description automatically generated"/>
             <wp:cNvGraphicFramePr>
               <a:graphicFrameLocks xmlns:a="http://schemas.openxmlformats.org/drawingml/2006/main" noChangeAspect="1"/>
             </wp:cNvGraphicFramePr>
@@ -142,7 +154,7 @@
               <a:graphicData uri="http://schemas.openxmlformats.org/drawingml/2006/picture">
                 <pic:pic xmlns:pic="http://schemas.openxmlformats.org/drawingml/2006/picture">
                   <pic:nvPicPr>
-                    <pic:cNvPr id="1" name=""/>
+                    <pic:cNvPr id="10" name="Picture 10" descr="Diagram&#10;&#10;Description automatically generated"/>
                     <pic:cNvPicPr/>
                   </pic:nvPicPr>
                   <pic:blipFill>
@@ -154,7 +166,7 @@
                   <pic:spPr>
                     <a:xfrm>
                       <a:off x="0" y="0"/>
-                      <a:ext cx="3297547" cy="2517695"/>
+                      <a:ext cx="3381699" cy="2533201"/>
                     </a:xfrm>
                     <a:prstGeom prst="rect">
                       <a:avLst/>
@@ -292,9 +304,1245 @@
     <w:p>
       <w:pPr>
         <w:pStyle w:val="Heading2"/>
+      </w:pPr>
+      <w:r>
+        <w:t>E</w:t>
+      </w:r>
+    </w:p>
+    <w:p>
+      <w:pPr>
+        <w:jc w:val="center"/>
+      </w:pPr>
+      <w:r>
+        <w:drawing>
+          <wp:inline distT="0" distB="0" distL="0" distR="0" wp14:anchorId="06A41A16" wp14:editId="6C3EB826">
+            <wp:extent cx="4343400" cy="2210742"/>
+            <wp:effectExtent l="0" t="0" r="0" b="0"/>
+            <wp:docPr id="7" name="Picture 7" descr="Diagram&#10;&#10;Description automatically generated"/>
+            <wp:cNvGraphicFramePr>
+              <a:graphicFrameLocks xmlns:a="http://schemas.openxmlformats.org/drawingml/2006/main" noChangeAspect="1"/>
+            </wp:cNvGraphicFramePr>
+            <a:graphic xmlns:a="http://schemas.openxmlformats.org/drawingml/2006/main">
+              <a:graphicData uri="http://schemas.openxmlformats.org/drawingml/2006/picture">
+                <pic:pic xmlns:pic="http://schemas.openxmlformats.org/drawingml/2006/picture">
+                  <pic:nvPicPr>
+                    <pic:cNvPr id="7" name="Picture 7" descr="Diagram&#10;&#10;Description automatically generated"/>
+                    <pic:cNvPicPr/>
+                  </pic:nvPicPr>
+                  <pic:blipFill>
+                    <a:blip r:embed="rId10"/>
+                    <a:stretch>
+                      <a:fillRect/>
+                    </a:stretch>
+                  </pic:blipFill>
+                  <pic:spPr>
+                    <a:xfrm>
+                      <a:off x="0" y="0"/>
+                      <a:ext cx="4350238" cy="2214222"/>
+                    </a:xfrm>
+                    <a:prstGeom prst="rect">
+                      <a:avLst/>
+                    </a:prstGeom>
+                  </pic:spPr>
+                </pic:pic>
+              </a:graphicData>
+            </a:graphic>
+          </wp:inline>
+        </w:drawing>
+      </w:r>
+    </w:p>
+    <w:p>
+      <w:pPr>
+        <w:spacing w:after="0"/>
+        <w:rPr>
+          <w:rFonts w:ascii="Cambria Math" w:eastAsiaTheme="minorEastAsia" w:hAnsi="Cambria Math"/>
+        </w:rPr>
+      </w:pPr>
+      <m:oMathPara>
+        <m:oMath>
+          <m:r>
+            <w:rPr>
+              <w:rFonts w:ascii="Cambria Math" w:hAnsi="Cambria Math"/>
+            </w:rPr>
+            <m:t>Number of attributes = 16</m:t>
+          </m:r>
+        </m:oMath>
+      </m:oMathPara>
+    </w:p>
+    <w:p>
+      <w:pPr>
+        <w:spacing w:after="0"/>
+        <w:rPr>
+          <w:rFonts w:ascii="Cambria Math" w:eastAsiaTheme="minorEastAsia" w:hAnsi="Cambria Math"/>
+        </w:rPr>
+      </w:pPr>
+      <m:oMathPara>
+        <m:oMath>
+          <m:r>
+            <w:rPr>
+              <w:rFonts w:ascii="Cambria Math" w:eastAsiaTheme="minorEastAsia" w:hAnsi="Cambria Math"/>
+            </w:rPr>
+            <m:t xml:space="preserve">Cost of each internal node in the decision tree = </m:t>
+          </m:r>
+          <m:func>
+            <m:funcPr>
+              <m:ctrlPr>
+                <w:rPr>
+                  <w:rFonts w:ascii="Cambria Math" w:eastAsiaTheme="minorEastAsia" w:hAnsi="Cambria Math"/>
+                  <w:i/>
+                </w:rPr>
+              </m:ctrlPr>
+            </m:funcPr>
+            <m:fName>
+              <m:sSub>
+                <m:sSubPr>
+                  <m:ctrlPr>
+                    <w:rPr>
+                      <w:rFonts w:ascii="Cambria Math" w:eastAsiaTheme="minorEastAsia" w:hAnsi="Cambria Math"/>
+                      <w:i/>
+                    </w:rPr>
+                  </m:ctrlPr>
+                </m:sSubPr>
+                <m:e>
+                  <m:r>
+                    <m:rPr>
+                      <m:sty m:val="p"/>
+                    </m:rPr>
+                    <w:rPr>
+                      <w:rFonts w:ascii="Cambria Math" w:hAnsi="Cambria Math"/>
+                    </w:rPr>
+                    <m:t>log</m:t>
+                  </m:r>
+                </m:e>
+                <m:sub>
+                  <m:r>
+                    <w:rPr>
+                      <w:rFonts w:ascii="Cambria Math" w:eastAsiaTheme="minorEastAsia" w:hAnsi="Cambria Math"/>
+                    </w:rPr>
+                    <m:t>2</m:t>
+                  </m:r>
+                </m:sub>
+              </m:sSub>
+            </m:fName>
+            <m:e>
+              <m:r>
+                <w:rPr>
+                  <w:rFonts w:ascii="Cambria Math" w:eastAsiaTheme="minorEastAsia" w:hAnsi="Cambria Math"/>
+                </w:rPr>
+                <m:t>16</m:t>
+              </m:r>
+            </m:e>
+          </m:func>
+          <m:r>
+            <w:rPr>
+              <w:rFonts w:ascii="Cambria Math" w:eastAsiaTheme="minorEastAsia" w:hAnsi="Cambria Math"/>
+            </w:rPr>
+            <m:t>=4</m:t>
+          </m:r>
+        </m:oMath>
+      </m:oMathPara>
+    </w:p>
+    <w:p>
+      <w:pPr>
+        <w:spacing w:after="0"/>
+        <w:rPr>
+          <w:rFonts w:ascii="Cambria Math" w:eastAsiaTheme="minorEastAsia" w:hAnsi="Cambria Math"/>
+        </w:rPr>
+      </w:pPr>
+    </w:p>
+    <w:p>
+      <w:pPr>
+        <w:spacing w:after="0"/>
+        <w:rPr>
+          <w:rFonts w:ascii="Cambria Math" w:eastAsiaTheme="minorEastAsia" w:hAnsi="Cambria Math"/>
+        </w:rPr>
+      </w:pPr>
+      <m:oMathPara>
+        <m:oMath>
+          <m:r>
+            <w:rPr>
+              <w:rFonts w:ascii="Cambria Math" w:eastAsiaTheme="minorEastAsia" w:hAnsi="Cambria Math"/>
+            </w:rPr>
+            <m:t>Number of classes = 4</m:t>
+          </m:r>
+        </m:oMath>
+      </m:oMathPara>
+    </w:p>
+    <w:p>
+      <w:pPr>
+        <w:spacing w:after="0"/>
+        <w:rPr>
+          <w:rFonts w:ascii="Cambria Math" w:eastAsiaTheme="minorEastAsia" w:hAnsi="Cambria Math"/>
+        </w:rPr>
+      </w:pPr>
+      <m:oMathPara>
+        <m:oMath>
+          <m:r>
+            <w:rPr>
+              <w:rFonts w:ascii="Cambria Math" w:eastAsiaTheme="minorEastAsia" w:hAnsi="Cambria Math"/>
+            </w:rPr>
+            <m:t>Cost of each leaf node =</m:t>
+          </m:r>
+          <m:func>
+            <m:funcPr>
+              <m:ctrlPr>
+                <w:rPr>
+                  <w:rFonts w:ascii="Cambria Math" w:eastAsiaTheme="minorEastAsia" w:hAnsi="Cambria Math"/>
+                  <w:i/>
+                </w:rPr>
+              </m:ctrlPr>
+            </m:funcPr>
+            <m:fName>
+              <m:sSub>
+                <m:sSubPr>
+                  <m:ctrlPr>
+                    <w:rPr>
+                      <w:rFonts w:ascii="Cambria Math" w:eastAsiaTheme="minorEastAsia" w:hAnsi="Cambria Math"/>
+                      <w:i/>
+                    </w:rPr>
+                  </m:ctrlPr>
+                </m:sSubPr>
+                <m:e>
+                  <m:r>
+                    <m:rPr>
+                      <m:sty m:val="p"/>
+                    </m:rPr>
+                    <w:rPr>
+                      <w:rFonts w:ascii="Cambria Math" w:hAnsi="Cambria Math"/>
+                    </w:rPr>
+                    <m:t>log</m:t>
+                  </m:r>
+                </m:e>
+                <m:sub>
+                  <m:r>
+                    <w:rPr>
+                      <w:rFonts w:ascii="Cambria Math" w:eastAsiaTheme="minorEastAsia" w:hAnsi="Cambria Math"/>
+                    </w:rPr>
+                    <m:t>2</m:t>
+                  </m:r>
+                </m:sub>
+              </m:sSub>
+            </m:fName>
+            <m:e>
+              <m:r>
+                <w:rPr>
+                  <w:rFonts w:ascii="Cambria Math" w:eastAsiaTheme="minorEastAsia" w:hAnsi="Cambria Math"/>
+                </w:rPr>
+                <m:t>4</m:t>
+              </m:r>
+            </m:e>
+          </m:func>
+          <m:r>
+            <w:rPr>
+              <w:rFonts w:ascii="Cambria Math" w:eastAsiaTheme="minorEastAsia" w:hAnsi="Cambria Math"/>
+            </w:rPr>
+            <m:t>=2</m:t>
+          </m:r>
+        </m:oMath>
+      </m:oMathPara>
+    </w:p>
+    <w:p>
+      <w:pPr>
+        <w:spacing w:after="0"/>
+        <w:rPr>
+          <w:rFonts w:ascii="Cambria Math" w:eastAsiaTheme="minorEastAsia" w:hAnsi="Cambria Math"/>
+        </w:rPr>
+      </w:pPr>
+    </w:p>
+    <w:p>
+      <w:pPr>
+        <w:spacing w:after="0"/>
+        <w:rPr>
+          <w:rFonts w:ascii="Cambria Math" w:eastAsiaTheme="minorEastAsia" w:hAnsi="Cambria Math"/>
+        </w:rPr>
+      </w:pPr>
+      <m:oMathPara>
+        <m:oMath>
+          <m:r>
+            <w:rPr>
+              <w:rFonts w:ascii="Cambria Math" w:eastAsiaTheme="minorEastAsia" w:hAnsi="Cambria Math"/>
+            </w:rPr>
+            <m:t xml:space="preserve">Cost of each misclassification error = </m:t>
+          </m:r>
+          <m:func>
+            <m:funcPr>
+              <m:ctrlPr>
+                <w:rPr>
+                  <w:rFonts w:ascii="Cambria Math" w:eastAsiaTheme="minorEastAsia" w:hAnsi="Cambria Math"/>
+                  <w:i/>
+                </w:rPr>
+              </m:ctrlPr>
+            </m:funcPr>
+            <m:fName>
+              <m:sSub>
+                <m:sSubPr>
+                  <m:ctrlPr>
+                    <w:rPr>
+                      <w:rFonts w:ascii="Cambria Math" w:eastAsiaTheme="minorEastAsia" w:hAnsi="Cambria Math"/>
+                      <w:i/>
+                    </w:rPr>
+                  </m:ctrlPr>
+                </m:sSubPr>
+                <m:e>
+                  <m:r>
+                    <w:rPr>
+                      <w:rFonts w:ascii="Cambria Math" w:hAnsi="Cambria Math"/>
+                    </w:rPr>
+                    <m:t>log</m:t>
+                  </m:r>
+                </m:e>
+                <m:sub>
+                  <m:r>
+                    <w:rPr>
+                      <w:rFonts w:ascii="Cambria Math" w:eastAsiaTheme="minorEastAsia" w:hAnsi="Cambria Math"/>
+                    </w:rPr>
+                    <m:t>2</m:t>
+                  </m:r>
+                </m:sub>
+              </m:sSub>
+            </m:fName>
+            <m:e>
+              <m:r>
+                <w:rPr>
+                  <w:rFonts w:ascii="Cambria Math" w:eastAsiaTheme="minorEastAsia" w:hAnsi="Cambria Math"/>
+                </w:rPr>
+                <m:t>N</m:t>
+              </m:r>
+            </m:e>
+          </m:func>
+        </m:oMath>
+      </m:oMathPara>
+    </w:p>
+    <w:p>
+      <w:pPr>
+        <w:spacing w:after="0"/>
+        <w:rPr>
+          <w:rFonts w:ascii="Cambria Math" w:eastAsiaTheme="minorEastAsia" w:hAnsi="Cambria Math"/>
+        </w:rPr>
+      </w:pPr>
+    </w:p>
+    <w:p>
+      <w:pPr>
+        <w:spacing w:after="0"/>
+        <w:rPr>
+          <w:rFonts w:ascii="Cambria Math" w:eastAsiaTheme="minorEastAsia" w:hAnsi="Cambria Math"/>
+          <w:oMath/>
+        </w:rPr>
+      </w:pPr>
+      <m:oMathPara>
+        <m:oMath>
+          <m:r>
+            <w:rPr>
+              <w:rFonts w:ascii="Cambria Math" w:eastAsiaTheme="minorEastAsia" w:hAnsi="Cambria Math"/>
+            </w:rPr>
+            <m:t>Cost(Model, Data) = Cost(Data|Model) + Cost(Model)</m:t>
+          </m:r>
+        </m:oMath>
+      </m:oMathPara>
+    </w:p>
+    <w:p>
+      <w:pPr>
+        <w:rPr>
+          <w:rFonts w:ascii="Cambria Math" w:hAnsi="Cambria Math"/>
+        </w:rPr>
+      </w:pPr>
+    </w:p>
+    <w:p>
+      <w:pPr>
+        <w:rPr>
+          <w:rFonts w:ascii="Cambria Math" w:hAnsi="Cambria Math"/>
+        </w:rPr>
+      </w:pPr>
+      <w:r>
+        <w:rPr>
+          <w:rFonts w:ascii="Cambria Math" w:hAnsi="Cambria Math"/>
+        </w:rPr>
+        <w:t>Tree 1:</w:t>
+      </w:r>
+    </w:p>
+    <w:p>
+      <w:pPr>
+        <w:rPr>
+          <w:rFonts w:ascii="Cambria Math" w:eastAsiaTheme="minorEastAsia" w:hAnsi="Cambria Math"/>
+        </w:rPr>
+      </w:pPr>
+      <m:oMathPara>
+        <m:oMath>
+          <m:r>
+            <w:rPr>
+              <w:rFonts w:ascii="Cambria Math" w:hAnsi="Cambria Math"/>
+            </w:rPr>
+            <m:t xml:space="preserve">Cost = </m:t>
+          </m:r>
+          <m:r>
+            <w:rPr>
+              <w:rFonts w:ascii="Cambria Math" w:hAnsi="Cambria Math"/>
+            </w:rPr>
+            <m:t>8</m:t>
+          </m:r>
+          <m:func>
+            <m:funcPr>
+              <m:ctrlPr>
+                <w:rPr>
+                  <w:rFonts w:ascii="Cambria Math" w:eastAsiaTheme="minorEastAsia" w:hAnsi="Cambria Math"/>
+                  <w:i/>
+                </w:rPr>
+              </m:ctrlPr>
+            </m:funcPr>
+            <m:fName>
+              <m:sSub>
+                <m:sSubPr>
+                  <m:ctrlPr>
+                    <w:rPr>
+                      <w:rFonts w:ascii="Cambria Math" w:eastAsiaTheme="minorEastAsia" w:hAnsi="Cambria Math"/>
+                      <w:i/>
+                    </w:rPr>
+                  </m:ctrlPr>
+                </m:sSubPr>
+                <m:e>
+                  <m:r>
+                    <w:rPr>
+                      <w:rFonts w:ascii="Cambria Math" w:hAnsi="Cambria Math"/>
+                    </w:rPr>
+                    <m:t>log</m:t>
+                  </m:r>
+                </m:e>
+                <m:sub>
+                  <m:r>
+                    <w:rPr>
+                      <w:rFonts w:ascii="Cambria Math" w:eastAsiaTheme="minorEastAsia" w:hAnsi="Cambria Math"/>
+                    </w:rPr>
+                    <m:t>2</m:t>
+                  </m:r>
+                </m:sub>
+              </m:sSub>
+            </m:fName>
+            <m:e>
+              <m:r>
+                <w:rPr>
+                  <w:rFonts w:ascii="Cambria Math" w:eastAsiaTheme="minorEastAsia" w:hAnsi="Cambria Math"/>
+                </w:rPr>
+                <m:t>N</m:t>
+              </m:r>
+            </m:e>
+          </m:func>
+          <m:r>
+            <w:rPr>
+              <w:rFonts w:ascii="Cambria Math" w:eastAsiaTheme="minorEastAsia" w:hAnsi="Cambria Math"/>
+            </w:rPr>
+            <m:t>+</m:t>
+          </m:r>
+          <m:d>
+            <m:dPr>
+              <m:ctrlPr>
+                <w:rPr>
+                  <w:rFonts w:ascii="Cambria Math" w:eastAsiaTheme="minorEastAsia" w:hAnsi="Cambria Math"/>
+                  <w:i/>
+                </w:rPr>
+              </m:ctrlPr>
+            </m:dPr>
+            <m:e>
+              <m:r>
+                <w:rPr>
+                  <w:rFonts w:ascii="Cambria Math" w:eastAsiaTheme="minorEastAsia" w:hAnsi="Cambria Math"/>
+                </w:rPr>
+                <m:t>2×4</m:t>
+              </m:r>
+            </m:e>
+          </m:d>
+          <m:r>
+            <w:rPr>
+              <w:rFonts w:ascii="Cambria Math" w:eastAsiaTheme="minorEastAsia" w:hAnsi="Cambria Math"/>
+            </w:rPr>
+            <m:t>+</m:t>
+          </m:r>
+          <m:d>
+            <m:dPr>
+              <m:ctrlPr>
+                <w:rPr>
+                  <w:rFonts w:ascii="Cambria Math" w:eastAsiaTheme="minorEastAsia" w:hAnsi="Cambria Math"/>
+                  <w:i/>
+                </w:rPr>
+              </m:ctrlPr>
+            </m:dPr>
+            <m:e>
+              <m:r>
+                <w:rPr>
+                  <w:rFonts w:ascii="Cambria Math" w:eastAsiaTheme="minorEastAsia" w:hAnsi="Cambria Math"/>
+                </w:rPr>
+                <m:t>3</m:t>
+              </m:r>
+              <m:r>
+                <w:rPr>
+                  <w:rFonts w:ascii="Cambria Math" w:eastAsiaTheme="minorEastAsia" w:hAnsi="Cambria Math"/>
+                </w:rPr>
+                <m:t>×</m:t>
+              </m:r>
+              <m:r>
+                <w:rPr>
+                  <w:rFonts w:ascii="Cambria Math" w:eastAsiaTheme="minorEastAsia" w:hAnsi="Cambria Math"/>
+                </w:rPr>
+                <m:t>2</m:t>
+              </m:r>
+            </m:e>
+          </m:d>
+          <m:r>
+            <w:rPr>
+              <w:rFonts w:ascii="Cambria Math" w:eastAsiaTheme="minorEastAsia" w:hAnsi="Cambria Math"/>
+            </w:rPr>
+            <m:t>=</m:t>
+          </m:r>
+          <m:r>
+            <w:rPr>
+              <w:rFonts w:ascii="Cambria Math" w:eastAsiaTheme="minorEastAsia" w:hAnsi="Cambria Math"/>
+            </w:rPr>
+            <m:t>1</m:t>
+          </m:r>
+          <m:r>
+            <w:rPr>
+              <w:rFonts w:ascii="Cambria Math" w:eastAsiaTheme="minorEastAsia" w:hAnsi="Cambria Math"/>
+            </w:rPr>
+            <m:t>4</m:t>
+          </m:r>
+          <m:r>
+            <w:rPr>
+              <w:rFonts w:ascii="Cambria Math" w:eastAsiaTheme="minorEastAsia" w:hAnsi="Cambria Math"/>
+            </w:rPr>
+            <m:t>+</m:t>
+          </m:r>
+          <m:r>
+            <w:rPr>
+              <w:rFonts w:ascii="Cambria Math" w:hAnsi="Cambria Math"/>
+            </w:rPr>
+            <m:t>8</m:t>
+          </m:r>
+          <m:func>
+            <m:funcPr>
+              <m:ctrlPr>
+                <w:rPr>
+                  <w:rFonts w:ascii="Cambria Math" w:eastAsiaTheme="minorEastAsia" w:hAnsi="Cambria Math"/>
+                  <w:i/>
+                </w:rPr>
+              </m:ctrlPr>
+            </m:funcPr>
+            <m:fName>
+              <m:sSub>
+                <m:sSubPr>
+                  <m:ctrlPr>
+                    <w:rPr>
+                      <w:rFonts w:ascii="Cambria Math" w:eastAsiaTheme="minorEastAsia" w:hAnsi="Cambria Math"/>
+                      <w:i/>
+                    </w:rPr>
+                  </m:ctrlPr>
+                </m:sSubPr>
+                <m:e>
+                  <m:r>
+                    <w:rPr>
+                      <w:rFonts w:ascii="Cambria Math" w:hAnsi="Cambria Math"/>
+                    </w:rPr>
+                    <m:t>log</m:t>
+                  </m:r>
+                </m:e>
+                <m:sub>
+                  <m:r>
+                    <w:rPr>
+                      <w:rFonts w:ascii="Cambria Math" w:eastAsiaTheme="minorEastAsia" w:hAnsi="Cambria Math"/>
+                    </w:rPr>
+                    <m:t>2</m:t>
+                  </m:r>
+                </m:sub>
+              </m:sSub>
+            </m:fName>
+            <m:e>
+              <m:r>
+                <w:rPr>
+                  <w:rFonts w:ascii="Cambria Math" w:eastAsiaTheme="minorEastAsia" w:hAnsi="Cambria Math"/>
+                </w:rPr>
+                <m:t>N</m:t>
+              </m:r>
+            </m:e>
+          </m:func>
+        </m:oMath>
+      </m:oMathPara>
+    </w:p>
+    <w:p>
+      <w:pPr>
+        <w:rPr>
+          <w:rFonts w:ascii="Cambria Math" w:hAnsi="Cambria Math"/>
+        </w:rPr>
+      </w:pPr>
+      <w:r>
+        <w:rPr>
+          <w:rFonts w:ascii="Cambria Math" w:hAnsi="Cambria Math"/>
+        </w:rPr>
+        <w:t xml:space="preserve">Tree </w:t>
+      </w:r>
+      <w:r>
+        <w:rPr>
+          <w:rFonts w:ascii="Cambria Math" w:hAnsi="Cambria Math"/>
+        </w:rPr>
+        <w:t>2</w:t>
+      </w:r>
+      <w:r>
+        <w:rPr>
+          <w:rFonts w:ascii="Cambria Math" w:hAnsi="Cambria Math"/>
+        </w:rPr>
+        <w:t>:</w:t>
+      </w:r>
+    </w:p>
+    <w:p>
+      <w:pPr>
+        <w:rPr>
+          <w:rFonts w:ascii="Cambria Math" w:eastAsiaTheme="minorEastAsia" w:hAnsi="Cambria Math"/>
+        </w:rPr>
+      </w:pPr>
+      <m:oMathPara>
+        <m:oMath>
+          <m:r>
+            <w:rPr>
+              <w:rFonts w:ascii="Cambria Math" w:hAnsi="Cambria Math"/>
+            </w:rPr>
+            <m:t xml:space="preserve">Cost = </m:t>
+          </m:r>
+          <m:r>
+            <w:rPr>
+              <w:rFonts w:ascii="Cambria Math" w:hAnsi="Cambria Math"/>
+            </w:rPr>
+            <m:t>4</m:t>
+          </m:r>
+          <m:func>
+            <m:funcPr>
+              <m:ctrlPr>
+                <w:rPr>
+                  <w:rFonts w:ascii="Cambria Math" w:eastAsiaTheme="minorEastAsia" w:hAnsi="Cambria Math"/>
+                  <w:i/>
+                </w:rPr>
+              </m:ctrlPr>
+            </m:funcPr>
+            <m:fName>
+              <m:sSub>
+                <m:sSubPr>
+                  <m:ctrlPr>
+                    <w:rPr>
+                      <w:rFonts w:ascii="Cambria Math" w:eastAsiaTheme="minorEastAsia" w:hAnsi="Cambria Math"/>
+                      <w:i/>
+                    </w:rPr>
+                  </m:ctrlPr>
+                </m:sSubPr>
+                <m:e>
+                  <m:r>
+                    <w:rPr>
+                      <w:rFonts w:ascii="Cambria Math" w:hAnsi="Cambria Math"/>
+                    </w:rPr>
+                    <m:t>log</m:t>
+                  </m:r>
+                </m:e>
+                <m:sub>
+                  <m:r>
+                    <w:rPr>
+                      <w:rFonts w:ascii="Cambria Math" w:eastAsiaTheme="minorEastAsia" w:hAnsi="Cambria Math"/>
+                    </w:rPr>
+                    <m:t>2</m:t>
+                  </m:r>
+                </m:sub>
+              </m:sSub>
+            </m:fName>
+            <m:e>
+              <m:r>
+                <w:rPr>
+                  <w:rFonts w:ascii="Cambria Math" w:eastAsiaTheme="minorEastAsia" w:hAnsi="Cambria Math"/>
+                </w:rPr>
+                <m:t>N</m:t>
+              </m:r>
+            </m:e>
+          </m:func>
+          <m:r>
+            <w:rPr>
+              <w:rFonts w:ascii="Cambria Math" w:eastAsiaTheme="minorEastAsia" w:hAnsi="Cambria Math"/>
+            </w:rPr>
+            <m:t>+</m:t>
+          </m:r>
+          <m:d>
+            <m:dPr>
+              <m:ctrlPr>
+                <w:rPr>
+                  <w:rFonts w:ascii="Cambria Math" w:eastAsiaTheme="minorEastAsia" w:hAnsi="Cambria Math"/>
+                  <w:i/>
+                </w:rPr>
+              </m:ctrlPr>
+            </m:dPr>
+            <m:e>
+              <m:r>
+                <w:rPr>
+                  <w:rFonts w:ascii="Cambria Math" w:eastAsiaTheme="minorEastAsia" w:hAnsi="Cambria Math"/>
+                </w:rPr>
+                <m:t>4</m:t>
+              </m:r>
+              <m:r>
+                <w:rPr>
+                  <w:rFonts w:ascii="Cambria Math" w:eastAsiaTheme="minorEastAsia" w:hAnsi="Cambria Math"/>
+                </w:rPr>
+                <m:t>×4</m:t>
+              </m:r>
+            </m:e>
+          </m:d>
+          <m:r>
+            <w:rPr>
+              <w:rFonts w:ascii="Cambria Math" w:eastAsiaTheme="minorEastAsia" w:hAnsi="Cambria Math"/>
+            </w:rPr>
+            <m:t>+</m:t>
+          </m:r>
+          <m:d>
+            <m:dPr>
+              <m:ctrlPr>
+                <w:rPr>
+                  <w:rFonts w:ascii="Cambria Math" w:eastAsiaTheme="minorEastAsia" w:hAnsi="Cambria Math"/>
+                  <w:i/>
+                </w:rPr>
+              </m:ctrlPr>
+            </m:dPr>
+            <m:e>
+              <m:r>
+                <w:rPr>
+                  <w:rFonts w:ascii="Cambria Math" w:eastAsiaTheme="minorEastAsia" w:hAnsi="Cambria Math"/>
+                </w:rPr>
+                <m:t>5</m:t>
+              </m:r>
+              <m:r>
+                <w:rPr>
+                  <w:rFonts w:ascii="Cambria Math" w:eastAsiaTheme="minorEastAsia" w:hAnsi="Cambria Math"/>
+                </w:rPr>
+                <m:t>×2</m:t>
+              </m:r>
+            </m:e>
+          </m:d>
+          <m:r>
+            <w:rPr>
+              <w:rFonts w:ascii="Cambria Math" w:eastAsiaTheme="minorEastAsia" w:hAnsi="Cambria Math"/>
+            </w:rPr>
+            <m:t>=</m:t>
+          </m:r>
+          <m:r>
+            <w:rPr>
+              <w:rFonts w:ascii="Cambria Math" w:eastAsiaTheme="minorEastAsia" w:hAnsi="Cambria Math"/>
+            </w:rPr>
+            <m:t>26</m:t>
+          </m:r>
+          <m:r>
+            <w:rPr>
+              <w:rFonts w:ascii="Cambria Math" w:eastAsiaTheme="minorEastAsia" w:hAnsi="Cambria Math"/>
+            </w:rPr>
+            <m:t>+</m:t>
+          </m:r>
+          <m:r>
+            <w:rPr>
+              <w:rFonts w:ascii="Cambria Math" w:hAnsi="Cambria Math"/>
+            </w:rPr>
+            <m:t>4</m:t>
+          </m:r>
+          <m:func>
+            <m:funcPr>
+              <m:ctrlPr>
+                <w:rPr>
+                  <w:rFonts w:ascii="Cambria Math" w:eastAsiaTheme="minorEastAsia" w:hAnsi="Cambria Math"/>
+                  <w:i/>
+                </w:rPr>
+              </m:ctrlPr>
+            </m:funcPr>
+            <m:fName>
+              <m:sSub>
+                <m:sSubPr>
+                  <m:ctrlPr>
+                    <w:rPr>
+                      <w:rFonts w:ascii="Cambria Math" w:eastAsiaTheme="minorEastAsia" w:hAnsi="Cambria Math"/>
+                      <w:i/>
+                    </w:rPr>
+                  </m:ctrlPr>
+                </m:sSubPr>
+                <m:e>
+                  <m:r>
+                    <w:rPr>
+                      <w:rFonts w:ascii="Cambria Math" w:hAnsi="Cambria Math"/>
+                    </w:rPr>
+                    <m:t>log</m:t>
+                  </m:r>
+                </m:e>
+                <m:sub>
+                  <m:r>
+                    <w:rPr>
+                      <w:rFonts w:ascii="Cambria Math" w:eastAsiaTheme="minorEastAsia" w:hAnsi="Cambria Math"/>
+                    </w:rPr>
+                    <m:t>2</m:t>
+                  </m:r>
+                </m:sub>
+              </m:sSub>
+            </m:fName>
+            <m:e>
+              <m:r>
+                <w:rPr>
+                  <w:rFonts w:ascii="Cambria Math" w:eastAsiaTheme="minorEastAsia" w:hAnsi="Cambria Math"/>
+                </w:rPr>
+                <m:t>N</m:t>
+              </m:r>
+            </m:e>
+          </m:func>
+        </m:oMath>
+      </m:oMathPara>
+    </w:p>
+    <w:p>
+      <w:pPr>
+        <w:rPr>
+          <w:rFonts w:ascii="Cambria Math" w:hAnsi="Cambria Math"/>
+        </w:rPr>
+      </w:pPr>
+    </w:p>
+    <w:tbl>
+      <w:tblPr>
+        <w:tblStyle w:val="PlainTable1"/>
+        <w:tblW w:w="0" w:type="auto"/>
+        <w:tblLook w:val="04A0" w:firstRow="1" w:lastRow="0" w:firstColumn="1" w:lastColumn="0" w:noHBand="0" w:noVBand="1"/>
+      </w:tblPr>
+      <w:tblGrid>
+        <w:gridCol w:w="3005"/>
+        <w:gridCol w:w="3005"/>
+        <w:gridCol w:w="3006"/>
+      </w:tblGrid>
+      <w:tr>
+        <w:trPr>
+          <w:cnfStyle w:val="100000000000" w:firstRow="1" w:lastRow="0" w:firstColumn="0" w:lastColumn="0" w:oddVBand="0" w:evenVBand="0" w:oddHBand="0" w:evenHBand="0" w:firstRowFirstColumn="0" w:firstRowLastColumn="0" w:lastRowFirstColumn="0" w:lastRowLastColumn="0"/>
+        </w:trPr>
+        <w:tc>
+          <w:tcPr>
+            <w:cnfStyle w:val="001000000000" w:firstRow="0" w:lastRow="0" w:firstColumn="1" w:lastColumn="0" w:oddVBand="0" w:evenVBand="0" w:oddHBand="0" w:evenHBand="0" w:firstRowFirstColumn="0" w:firstRowLastColumn="0" w:lastRowFirstColumn="0" w:lastRowLastColumn="0"/>
+            <w:tcW w:w="3005" w:type="dxa"/>
+          </w:tcPr>
+          <w:p>
+            <w:pPr>
+              <w:rPr>
+                <w:rFonts w:ascii="Cambria Math" w:hAnsi="Cambria Math"/>
+              </w:rPr>
+            </w:pPr>
+            <w:r>
+              <w:rPr>
+                <w:rFonts w:ascii="Cambria Math" w:hAnsi="Cambria Math"/>
+              </w:rPr>
+              <w:t>N</w:t>
+            </w:r>
+          </w:p>
+        </w:tc>
+        <w:tc>
+          <w:tcPr>
+            <w:tcW w:w="3005" w:type="dxa"/>
+          </w:tcPr>
+          <w:p>
+            <w:pPr>
+              <w:cnfStyle w:val="100000000000" w:firstRow="1" w:lastRow="0" w:firstColumn="0" w:lastColumn="0" w:oddVBand="0" w:evenVBand="0" w:oddHBand="0" w:evenHBand="0" w:firstRowFirstColumn="0" w:firstRowLastColumn="0" w:lastRowFirstColumn="0" w:lastRowLastColumn="0"/>
+              <w:rPr>
+                <w:rFonts w:ascii="Cambria Math" w:hAnsi="Cambria Math"/>
+              </w:rPr>
+            </w:pPr>
+            <w:r>
+              <w:rPr>
+                <w:rFonts w:ascii="Cambria Math" w:hAnsi="Cambria Math"/>
+              </w:rPr>
+              <w:t>Tree 1 Cost</w:t>
+            </w:r>
+          </w:p>
+        </w:tc>
+        <w:tc>
+          <w:tcPr>
+            <w:tcW w:w="3006" w:type="dxa"/>
+          </w:tcPr>
+          <w:p>
+            <w:pPr>
+              <w:cnfStyle w:val="100000000000" w:firstRow="1" w:lastRow="0" w:firstColumn="0" w:lastColumn="0" w:oddVBand="0" w:evenVBand="0" w:oddHBand="0" w:evenHBand="0" w:firstRowFirstColumn="0" w:firstRowLastColumn="0" w:lastRowFirstColumn="0" w:lastRowLastColumn="0"/>
+              <w:rPr>
+                <w:rFonts w:ascii="Cambria Math" w:hAnsi="Cambria Math"/>
+              </w:rPr>
+            </w:pPr>
+            <w:r>
+              <w:rPr>
+                <w:rFonts w:ascii="Cambria Math" w:hAnsi="Cambria Math"/>
+              </w:rPr>
+              <w:t>Tree 2 Cost</w:t>
+            </w:r>
+          </w:p>
+        </w:tc>
+      </w:tr>
+      <w:tr>
+        <w:trPr>
+          <w:cnfStyle w:val="000000100000" w:firstRow="0" w:lastRow="0" w:firstColumn="0" w:lastColumn="0" w:oddVBand="0" w:evenVBand="0" w:oddHBand="1" w:evenHBand="0" w:firstRowFirstColumn="0" w:firstRowLastColumn="0" w:lastRowFirstColumn="0" w:lastRowLastColumn="0"/>
+        </w:trPr>
+        <w:tc>
+          <w:tcPr>
+            <w:cnfStyle w:val="001000000000" w:firstRow="0" w:lastRow="0" w:firstColumn="1" w:lastColumn="0" w:oddVBand="0" w:evenVBand="0" w:oddHBand="0" w:evenHBand="0" w:firstRowFirstColumn="0" w:firstRowLastColumn="0" w:lastRowFirstColumn="0" w:lastRowLastColumn="0"/>
+            <w:tcW w:w="3005" w:type="dxa"/>
+          </w:tcPr>
+          <w:p>
+            <w:pPr>
+              <w:rPr>
+                <w:rFonts w:ascii="Cambria Math" w:hAnsi="Cambria Math"/>
+              </w:rPr>
+            </w:pPr>
+            <w:r>
+              <w:rPr>
+                <w:rFonts w:ascii="Cambria Math" w:hAnsi="Cambria Math"/>
+              </w:rPr>
+              <w:t>2</w:t>
+            </w:r>
+          </w:p>
+        </w:tc>
+        <w:tc>
+          <w:tcPr>
+            <w:tcW w:w="3005" w:type="dxa"/>
+          </w:tcPr>
+          <w:p>
+            <w:pPr>
+              <w:cnfStyle w:val="000000100000" w:firstRow="0" w:lastRow="0" w:firstColumn="0" w:lastColumn="0" w:oddVBand="0" w:evenVBand="0" w:oddHBand="1" w:evenHBand="0" w:firstRowFirstColumn="0" w:firstRowLastColumn="0" w:lastRowFirstColumn="0" w:lastRowLastColumn="0"/>
+              <w:rPr>
+                <w:rFonts w:ascii="Cambria Math" w:hAnsi="Cambria Math"/>
+              </w:rPr>
+            </w:pPr>
+            <w:r>
+              <w:rPr>
+                <w:rFonts w:ascii="Cambria Math" w:hAnsi="Cambria Math"/>
+              </w:rPr>
+              <w:t>22</w:t>
+            </w:r>
+          </w:p>
+        </w:tc>
+        <w:tc>
+          <w:tcPr>
+            <w:tcW w:w="3006" w:type="dxa"/>
+          </w:tcPr>
+          <w:p>
+            <w:pPr>
+              <w:cnfStyle w:val="000000100000" w:firstRow="0" w:lastRow="0" w:firstColumn="0" w:lastColumn="0" w:oddVBand="0" w:evenVBand="0" w:oddHBand="1" w:evenHBand="0" w:firstRowFirstColumn="0" w:firstRowLastColumn="0" w:lastRowFirstColumn="0" w:lastRowLastColumn="0"/>
+              <w:rPr>
+                <w:rFonts w:ascii="Cambria Math" w:hAnsi="Cambria Math"/>
+              </w:rPr>
+            </w:pPr>
+            <w:r>
+              <w:rPr>
+                <w:rFonts w:ascii="Cambria Math" w:hAnsi="Cambria Math"/>
+              </w:rPr>
+              <w:t>30</w:t>
+            </w:r>
+          </w:p>
+        </w:tc>
+      </w:tr>
+      <w:tr>
+        <w:tc>
+          <w:tcPr>
+            <w:cnfStyle w:val="001000000000" w:firstRow="0" w:lastRow="0" w:firstColumn="1" w:lastColumn="0" w:oddVBand="0" w:evenVBand="0" w:oddHBand="0" w:evenHBand="0" w:firstRowFirstColumn="0" w:firstRowLastColumn="0" w:lastRowFirstColumn="0" w:lastRowLastColumn="0"/>
+            <w:tcW w:w="3005" w:type="dxa"/>
+          </w:tcPr>
+          <w:p>
+            <w:pPr>
+              <w:rPr>
+                <w:rFonts w:ascii="Cambria Math" w:hAnsi="Cambria Math"/>
+              </w:rPr>
+            </w:pPr>
+            <w:r>
+              <w:rPr>
+                <w:rFonts w:ascii="Cambria Math" w:hAnsi="Cambria Math"/>
+              </w:rPr>
+              <w:t>4</w:t>
+            </w:r>
+          </w:p>
+        </w:tc>
+        <w:tc>
+          <w:tcPr>
+            <w:tcW w:w="3005" w:type="dxa"/>
+          </w:tcPr>
+          <w:p>
+            <w:pPr>
+              <w:cnfStyle w:val="000000000000" w:firstRow="0" w:lastRow="0" w:firstColumn="0" w:lastColumn="0" w:oddVBand="0" w:evenVBand="0" w:oddHBand="0" w:evenHBand="0" w:firstRowFirstColumn="0" w:firstRowLastColumn="0" w:lastRowFirstColumn="0" w:lastRowLastColumn="0"/>
+              <w:rPr>
+                <w:rFonts w:ascii="Cambria Math" w:hAnsi="Cambria Math"/>
+              </w:rPr>
+            </w:pPr>
+            <w:r>
+              <w:rPr>
+                <w:rFonts w:ascii="Cambria Math" w:hAnsi="Cambria Math"/>
+              </w:rPr>
+              <w:t>30</w:t>
+            </w:r>
+          </w:p>
+        </w:tc>
+        <w:tc>
+          <w:tcPr>
+            <w:tcW w:w="3006" w:type="dxa"/>
+          </w:tcPr>
+          <w:p>
+            <w:pPr>
+              <w:cnfStyle w:val="000000000000" w:firstRow="0" w:lastRow="0" w:firstColumn="0" w:lastColumn="0" w:oddVBand="0" w:evenVBand="0" w:oddHBand="0" w:evenHBand="0" w:firstRowFirstColumn="0" w:firstRowLastColumn="0" w:lastRowFirstColumn="0" w:lastRowLastColumn="0"/>
+              <w:rPr>
+                <w:rFonts w:ascii="Cambria Math" w:hAnsi="Cambria Math"/>
+              </w:rPr>
+            </w:pPr>
+            <w:r>
+              <w:rPr>
+                <w:rFonts w:ascii="Cambria Math" w:hAnsi="Cambria Math"/>
+              </w:rPr>
+              <w:t>3</w:t>
+            </w:r>
+            <w:r>
+              <w:rPr>
+                <w:rFonts w:ascii="Cambria Math" w:hAnsi="Cambria Math"/>
+              </w:rPr>
+              <w:t>4</w:t>
+            </w:r>
+          </w:p>
+        </w:tc>
+      </w:tr>
+      <w:tr>
+        <w:trPr>
+          <w:cnfStyle w:val="000000100000" w:firstRow="0" w:lastRow="0" w:firstColumn="0" w:lastColumn="0" w:oddVBand="0" w:evenVBand="0" w:oddHBand="1" w:evenHBand="0" w:firstRowFirstColumn="0" w:firstRowLastColumn="0" w:lastRowFirstColumn="0" w:lastRowLastColumn="0"/>
+        </w:trPr>
+        <w:tc>
+          <w:tcPr>
+            <w:cnfStyle w:val="001000000000" w:firstRow="0" w:lastRow="0" w:firstColumn="1" w:lastColumn="0" w:oddVBand="0" w:evenVBand="0" w:oddHBand="0" w:evenHBand="0" w:firstRowFirstColumn="0" w:firstRowLastColumn="0" w:lastRowFirstColumn="0" w:lastRowLastColumn="0"/>
+            <w:tcW w:w="3005" w:type="dxa"/>
+          </w:tcPr>
+          <w:p>
+            <w:pPr>
+              <w:rPr>
+                <w:rFonts w:ascii="Cambria Math" w:hAnsi="Cambria Math"/>
+              </w:rPr>
+            </w:pPr>
+            <w:r>
+              <w:rPr>
+                <w:rFonts w:ascii="Cambria Math" w:hAnsi="Cambria Math"/>
+              </w:rPr>
+              <w:t>8</w:t>
+            </w:r>
+          </w:p>
+        </w:tc>
+        <w:tc>
+          <w:tcPr>
+            <w:tcW w:w="3005" w:type="dxa"/>
+          </w:tcPr>
+          <w:p>
+            <w:pPr>
+              <w:cnfStyle w:val="000000100000" w:firstRow="0" w:lastRow="0" w:firstColumn="0" w:lastColumn="0" w:oddVBand="0" w:evenVBand="0" w:oddHBand="1" w:evenHBand="0" w:firstRowFirstColumn="0" w:firstRowLastColumn="0" w:lastRowFirstColumn="0" w:lastRowLastColumn="0"/>
+              <w:rPr>
+                <w:rFonts w:ascii="Cambria Math" w:hAnsi="Cambria Math"/>
+              </w:rPr>
+            </w:pPr>
+            <w:r>
+              <w:rPr>
+                <w:rFonts w:ascii="Cambria Math" w:hAnsi="Cambria Math"/>
+              </w:rPr>
+              <w:t>38</w:t>
+            </w:r>
+          </w:p>
+        </w:tc>
+        <w:tc>
+          <w:tcPr>
+            <w:tcW w:w="3006" w:type="dxa"/>
+          </w:tcPr>
+          <w:p>
+            <w:pPr>
+              <w:cnfStyle w:val="000000100000" w:firstRow="0" w:lastRow="0" w:firstColumn="0" w:lastColumn="0" w:oddVBand="0" w:evenVBand="0" w:oddHBand="1" w:evenHBand="0" w:firstRowFirstColumn="0" w:firstRowLastColumn="0" w:lastRowFirstColumn="0" w:lastRowLastColumn="0"/>
+              <w:rPr>
+                <w:rFonts w:ascii="Cambria Math" w:hAnsi="Cambria Math"/>
+              </w:rPr>
+            </w:pPr>
+            <w:r>
+              <w:rPr>
+                <w:rFonts w:ascii="Cambria Math" w:hAnsi="Cambria Math"/>
+              </w:rPr>
+              <w:t>38</w:t>
+            </w:r>
+          </w:p>
+        </w:tc>
+      </w:tr>
+      <w:tr>
+        <w:tc>
+          <w:tcPr>
+            <w:cnfStyle w:val="001000000000" w:firstRow="0" w:lastRow="0" w:firstColumn="1" w:lastColumn="0" w:oddVBand="0" w:evenVBand="0" w:oddHBand="0" w:evenHBand="0" w:firstRowFirstColumn="0" w:firstRowLastColumn="0" w:lastRowFirstColumn="0" w:lastRowLastColumn="0"/>
+            <w:tcW w:w="3005" w:type="dxa"/>
+          </w:tcPr>
+          <w:p>
+            <w:pPr>
+              <w:rPr>
+                <w:rFonts w:ascii="Cambria Math" w:hAnsi="Cambria Math"/>
+              </w:rPr>
+            </w:pPr>
+            <w:r>
+              <w:rPr>
+                <w:rFonts w:ascii="Cambria Math" w:hAnsi="Cambria Math"/>
+              </w:rPr>
+              <w:t>16</w:t>
+            </w:r>
+          </w:p>
+        </w:tc>
+        <w:tc>
+          <w:tcPr>
+            <w:tcW w:w="3005" w:type="dxa"/>
+          </w:tcPr>
+          <w:p>
+            <w:pPr>
+              <w:cnfStyle w:val="000000000000" w:firstRow="0" w:lastRow="0" w:firstColumn="0" w:lastColumn="0" w:oddVBand="0" w:evenVBand="0" w:oddHBand="0" w:evenHBand="0" w:firstRowFirstColumn="0" w:firstRowLastColumn="0" w:lastRowFirstColumn="0" w:lastRowLastColumn="0"/>
+              <w:rPr>
+                <w:rFonts w:ascii="Cambria Math" w:hAnsi="Cambria Math"/>
+              </w:rPr>
+            </w:pPr>
+            <w:r>
+              <w:rPr>
+                <w:rFonts w:ascii="Cambria Math" w:hAnsi="Cambria Math"/>
+              </w:rPr>
+              <w:t>46</w:t>
+            </w:r>
+          </w:p>
+        </w:tc>
+        <w:tc>
+          <w:tcPr>
+            <w:tcW w:w="3006" w:type="dxa"/>
+          </w:tcPr>
+          <w:p>
+            <w:pPr>
+              <w:cnfStyle w:val="000000000000" w:firstRow="0" w:lastRow="0" w:firstColumn="0" w:lastColumn="0" w:oddVBand="0" w:evenVBand="0" w:oddHBand="0" w:evenHBand="0" w:firstRowFirstColumn="0" w:firstRowLastColumn="0" w:lastRowFirstColumn="0" w:lastRowLastColumn="0"/>
+              <w:rPr>
+                <w:rFonts w:ascii="Cambria Math" w:hAnsi="Cambria Math"/>
+              </w:rPr>
+            </w:pPr>
+            <w:r>
+              <w:rPr>
+                <w:rFonts w:ascii="Cambria Math" w:hAnsi="Cambria Math"/>
+              </w:rPr>
+              <w:t>42</w:t>
+            </w:r>
+          </w:p>
+        </w:tc>
+      </w:tr>
+      <w:tr>
+        <w:trPr>
+          <w:cnfStyle w:val="000000100000" w:firstRow="0" w:lastRow="0" w:firstColumn="0" w:lastColumn="0" w:oddVBand="0" w:evenVBand="0" w:oddHBand="1" w:evenHBand="0" w:firstRowFirstColumn="0" w:firstRowLastColumn="0" w:lastRowFirstColumn="0" w:lastRowLastColumn="0"/>
+        </w:trPr>
+        <w:tc>
+          <w:tcPr>
+            <w:cnfStyle w:val="001000000000" w:firstRow="0" w:lastRow="0" w:firstColumn="1" w:lastColumn="0" w:oddVBand="0" w:evenVBand="0" w:oddHBand="0" w:evenHBand="0" w:firstRowFirstColumn="0" w:firstRowLastColumn="0" w:lastRowFirstColumn="0" w:lastRowLastColumn="0"/>
+            <w:tcW w:w="3005" w:type="dxa"/>
+          </w:tcPr>
+          <w:p>
+            <w:pPr>
+              <w:rPr>
+                <w:rFonts w:ascii="Cambria Math" w:hAnsi="Cambria Math"/>
+              </w:rPr>
+            </w:pPr>
+            <w:r>
+              <w:rPr>
+                <w:rFonts w:ascii="Cambria Math" w:hAnsi="Cambria Math"/>
+              </w:rPr>
+              <w:t>32</w:t>
+            </w:r>
+          </w:p>
+        </w:tc>
+        <w:tc>
+          <w:tcPr>
+            <w:tcW w:w="3005" w:type="dxa"/>
+          </w:tcPr>
+          <w:p>
+            <w:pPr>
+              <w:cnfStyle w:val="000000100000" w:firstRow="0" w:lastRow="0" w:firstColumn="0" w:lastColumn="0" w:oddVBand="0" w:evenVBand="0" w:oddHBand="1" w:evenHBand="0" w:firstRowFirstColumn="0" w:firstRowLastColumn="0" w:lastRowFirstColumn="0" w:lastRowLastColumn="0"/>
+              <w:rPr>
+                <w:rFonts w:ascii="Cambria Math" w:hAnsi="Cambria Math"/>
+              </w:rPr>
+            </w:pPr>
+            <w:r>
+              <w:rPr>
+                <w:rFonts w:ascii="Cambria Math" w:hAnsi="Cambria Math"/>
+              </w:rPr>
+              <w:t>54</w:t>
+            </w:r>
+          </w:p>
+        </w:tc>
+        <w:tc>
+          <w:tcPr>
+            <w:tcW w:w="3006" w:type="dxa"/>
+          </w:tcPr>
+          <w:p>
+            <w:pPr>
+              <w:cnfStyle w:val="000000100000" w:firstRow="0" w:lastRow="0" w:firstColumn="0" w:lastColumn="0" w:oddVBand="0" w:evenVBand="0" w:oddHBand="1" w:evenHBand="0" w:firstRowFirstColumn="0" w:firstRowLastColumn="0" w:lastRowFirstColumn="0" w:lastRowLastColumn="0"/>
+              <w:rPr>
+                <w:rFonts w:ascii="Cambria Math" w:hAnsi="Cambria Math"/>
+              </w:rPr>
+            </w:pPr>
+            <w:r>
+              <w:rPr>
+                <w:rFonts w:ascii="Cambria Math" w:hAnsi="Cambria Math"/>
+              </w:rPr>
+              <w:t>46</w:t>
+            </w:r>
+          </w:p>
+        </w:tc>
+      </w:tr>
+    </w:tbl>
+    <w:p>
+      <w:pPr>
+        <w:spacing w:after="0"/>
+      </w:pPr>
+    </w:p>
+    <w:p>
+      <w:pPr>
+        <w:spacing w:after="0"/>
+      </w:pPr>
+      <w:r>
+        <w:t>According to the MDL principle,</w:t>
+      </w:r>
+    </w:p>
+    <w:p>
+      <w:pPr>
+        <w:spacing w:after="0"/>
+      </w:pPr>
+      <w:r>
+        <w:t>If N</w:t>
+      </w:r>
+      <w:r>
+        <w:t xml:space="preserve"> &lt; 16: </w:t>
+      </w:r>
+    </w:p>
+    <w:p>
+      <w:pPr>
+        <w:spacing w:after="0"/>
+        <w:ind w:firstLine="720"/>
+      </w:pPr>
+      <w:r>
+        <w:t>Tree 1 is better</w:t>
+      </w:r>
+      <w:r>
+        <w:t>.</w:t>
+      </w:r>
+    </w:p>
+    <w:p>
+      <w:pPr>
+        <w:spacing w:after="0"/>
+      </w:pPr>
+      <w:r>
+        <w:t xml:space="preserve">If N &gt; 16: </w:t>
+      </w:r>
+    </w:p>
+    <w:p>
+      <w:pPr>
+        <w:spacing w:after="0"/>
+        <w:ind w:firstLine="720"/>
+      </w:pPr>
+      <w:r>
+        <w:t>Tree 2 is better</w:t>
+      </w:r>
+      <w:r>
+        <w:t>.</w:t>
+      </w:r>
+    </w:p>
+    <w:p>
+      <w:pPr>
+        <w:pStyle w:val="Heading2"/>
         <w:jc w:val="both"/>
       </w:pPr>
       <w:r>
+        <w:lastRenderedPageBreak/>
         <w:t>F</w:t>
       </w:r>
     </w:p>
@@ -303,6 +1551,9 @@
         <w:jc w:val="center"/>
       </w:pPr>
       <w:r>
+        <w:rPr>
+          <w:noProof/>
+        </w:rPr>
         <w:drawing>
           <wp:inline distT="0" distB="0" distL="0" distR="0" wp14:anchorId="70223CF0" wp14:editId="5A03C502">
             <wp:extent cx="5394960" cy="3553460"/>
@@ -319,7 +1570,7 @@
                     <pic:cNvPicPr/>
                   </pic:nvPicPr>
                   <pic:blipFill rotWithShape="1">
-                    <a:blip r:embed="rId10"/>
+                    <a:blip r:embed="rId11"/>
                     <a:srcRect l="5872" t="2780"/>
                     <a:stretch/>
                   </pic:blipFill>
@@ -1743,7 +2994,6 @@
             <w:rPr>
               <w:rFonts w:ascii="Cambria Math" w:eastAsiaTheme="minorEastAsia" w:hAnsi="Cambria Math"/>
             </w:rPr>
-            <w:lastRenderedPageBreak/>
             <m:t>N-N</m:t>
           </m:r>
           <m:sSub>
@@ -2015,6 +3265,7 @@
         <w:rPr>
           <w:rFonts w:eastAsiaTheme="minorEastAsia"/>
         </w:rPr>
+        <w:lastRenderedPageBreak/>
         <w:t>C</w:t>
       </w:r>
     </w:p>
@@ -2511,12 +3762,241 @@
         <w:t>A</w:t>
       </w:r>
     </w:p>
-    <w:p/>
+    <w:p>
+      <w:pPr>
+        <w:spacing w:after="0"/>
+        <w:jc w:val="both"/>
+      </w:pPr>
+      <w:r>
+        <w:t xml:space="preserve">Let us consider </w:t>
+      </w:r>
+      <w:r>
+        <w:rPr>
+          <w:rFonts w:cstheme="minorHAnsi"/>
+        </w:rPr>
+        <w:t>+</w:t>
+      </w:r>
+      <w:r>
+        <w:t>30 &amp; -30 a</w:t>
+      </w:r>
+      <w:r>
+        <w:t>s an added point to set</w:t>
+      </w:r>
+      <w:r>
+        <w:t xml:space="preserve"> for 2 different cases.</w:t>
+      </w:r>
+    </w:p>
+    <w:p>
+      <w:pPr>
+        <w:spacing w:after="0"/>
+        <w:jc w:val="both"/>
+      </w:pPr>
+      <w:r>
+        <w:t xml:space="preserve">For an outlier to be in </w:t>
+      </w:r>
+      <w:r>
+        <w:t>its own cluste</w:t>
+      </w:r>
+      <w:r>
+        <w:t>r,</w:t>
+      </w:r>
+    </w:p>
+    <w:p>
+      <w:pPr>
+        <w:spacing w:after="0"/>
+        <w:jc w:val="both"/>
+      </w:pPr>
+    </w:p>
+    <w:p>
+      <w:pPr>
+        <w:spacing w:after="0"/>
+        <w:jc w:val="both"/>
+        <w:rPr>
+          <w:rFonts w:eastAsiaTheme="minorEastAsia"/>
+        </w:rPr>
+      </w:pPr>
+      <m:oMathPara>
+        <m:oMath>
+          <m:r>
+            <m:rPr>
+              <m:sty m:val="p"/>
+            </m:rPr>
+            <w:rPr>
+              <w:rFonts w:ascii="Cambria Math" w:hAnsi="Cambria Math"/>
+            </w:rPr>
+            <m:t>dist from the k</m:t>
+          </m:r>
+          <m:r>
+            <m:rPr>
+              <m:sty m:val="p"/>
+            </m:rPr>
+            <w:rPr>
+              <w:rFonts w:ascii="Cambria Math" w:hAnsi="Cambria Math"/>
+              <w:vertAlign w:val="superscript"/>
+            </w:rPr>
+            <m:t>th</m:t>
+          </m:r>
+          <m:r>
+            <m:rPr>
+              <m:sty m:val="p"/>
+            </m:rPr>
+            <w:rPr>
+              <w:rFonts w:ascii="Cambria Math" w:hAnsi="Cambria Math"/>
+            </w:rPr>
+            <m:t xml:space="preserve"> nearest neig</m:t>
+          </m:r>
+          <m:r>
+            <m:rPr>
+              <m:sty m:val="p"/>
+            </m:rPr>
+            <w:rPr>
+              <w:rFonts w:ascii="Cambria Math" w:hAnsi="Cambria Math"/>
+            </w:rPr>
+            <m:t>hbor</m:t>
+          </m:r>
+          <m:r>
+            <m:rPr>
+              <m:sty m:val="p"/>
+            </m:rPr>
+            <w:rPr>
+              <w:rFonts w:ascii="Cambria Math" w:hAnsi="Cambria Math" w:cs="Cambria Math"/>
+            </w:rPr>
+            <m:t>≫</m:t>
+          </m:r>
+          <m:r>
+            <m:rPr>
+              <m:sty m:val="p"/>
+            </m:rPr>
+            <w:rPr>
+              <w:rFonts w:ascii="Cambria Math"/>
+            </w:rPr>
+            <m:t xml:space="preserve"> </m:t>
+          </m:r>
+          <m:r>
+            <m:rPr>
+              <m:sty m:val="p"/>
+            </m:rPr>
+            <w:rPr>
+              <w:rFonts w:ascii="Cambria Math" w:hAnsi="Cambria Math"/>
+            </w:rPr>
+            <m:t>average</m:t>
+          </m:r>
+          <m:r>
+            <m:rPr>
+              <m:sty m:val="p"/>
+            </m:rPr>
+            <w:rPr>
+              <w:rFonts w:ascii="Cambria Math" w:hAnsi="Cambria Math"/>
+            </w:rPr>
+            <m:t xml:space="preserve"> distance</m:t>
+          </m:r>
+          <m:r>
+            <m:rPr>
+              <m:sty m:val="p"/>
+            </m:rPr>
+            <w:rPr>
+              <w:rFonts w:ascii="Cambria Math" w:hAnsi="Cambria Math"/>
+            </w:rPr>
+            <m:t xml:space="preserve"> from the centroid of other cluster</m:t>
+          </m:r>
+          <m:r>
+            <m:rPr>
+              <m:sty m:val="p"/>
+            </m:rPr>
+            <w:rPr>
+              <w:rFonts w:ascii="Cambria Math" w:hAnsi="Cambria Math"/>
+            </w:rPr>
+            <m:t xml:space="preserve"> </m:t>
+          </m:r>
+        </m:oMath>
+      </m:oMathPara>
+    </w:p>
+    <w:p>
+      <w:pPr>
+        <w:spacing w:after="0"/>
+        <w:jc w:val="both"/>
+        <w:rPr>
+          <w:rFonts w:eastAsiaTheme="minorEastAsia"/>
+        </w:rPr>
+      </w:pPr>
+    </w:p>
+    <w:p>
+      <w:pPr>
+        <w:spacing w:after="0"/>
+        <w:jc w:val="both"/>
+        <w:rPr>
+          <w:rFonts w:eastAsiaTheme="minorEastAsia"/>
+        </w:rPr>
+      </w:pPr>
+      <w:r>
+        <w:rPr>
+          <w:rFonts w:eastAsiaTheme="minorEastAsia"/>
+        </w:rPr>
+        <w:t xml:space="preserve">For </w:t>
+      </w:r>
+      <w:r>
+        <w:rPr>
+          <w:rFonts w:eastAsiaTheme="minorEastAsia"/>
+        </w:rPr>
+        <w:t xml:space="preserve">outlier to be in its own cluster </w:t>
+      </w:r>
+      <w:r>
+        <w:rPr>
+          <w:rFonts w:eastAsiaTheme="minorEastAsia"/>
+        </w:rPr>
+        <w:t xml:space="preserve">the point </w:t>
+      </w:r>
+      <w:r>
+        <w:rPr>
+          <w:rFonts w:eastAsiaTheme="minorEastAsia"/>
+        </w:rPr>
+        <w:t>must</w:t>
+      </w:r>
+      <w:r>
+        <w:rPr>
+          <w:rFonts w:eastAsiaTheme="minorEastAsia"/>
+        </w:rPr>
+        <w:t xml:space="preserve"> be far enough from A, i.e.,</w:t>
+      </w:r>
+      <w:r>
+        <w:rPr>
+          <w:rFonts w:eastAsiaTheme="minorEastAsia"/>
+        </w:rPr>
+        <w:t xml:space="preserve"> distance of point B from the centroid of cluster A </w:t>
+      </w:r>
+      <w:r>
+        <w:rPr>
+          <w:rFonts w:eastAsiaTheme="minorEastAsia"/>
+        </w:rPr>
+        <w:t>must</w:t>
+      </w:r>
+      <w:r>
+        <w:rPr>
+          <w:rFonts w:eastAsiaTheme="minorEastAsia"/>
+        </w:rPr>
+        <w:t xml:space="preserve"> be large enough </w:t>
+      </w:r>
+      <w:r>
+        <w:rPr>
+          <w:rFonts w:eastAsiaTheme="minorEastAsia"/>
+        </w:rPr>
+        <w:t>such that it is not in proximity to the points in A</w:t>
+      </w:r>
+      <w:r>
+        <w:rPr>
+          <w:rFonts w:eastAsiaTheme="minorEastAsia"/>
+        </w:rPr>
+        <w:t>.</w:t>
+      </w:r>
+    </w:p>
     <w:p>
       <w:pPr>
         <w:jc w:val="center"/>
       </w:pPr>
       <w:r>
+        <w:rPr>
+          <w:noProof/>
+        </w:rPr>
         <w:drawing>
           <wp:inline distT="0" distB="0" distL="0" distR="0" wp14:anchorId="213E4F5C" wp14:editId="5FC038F6">
             <wp:extent cx="3460750" cy="2321992"/>
@@ -2533,7 +4013,7 @@
                     <pic:cNvPicPr/>
                   </pic:nvPicPr>
                   <pic:blipFill>
-                    <a:blip r:embed="rId11"/>
+                    <a:blip r:embed="rId12"/>
                     <a:stretch>
                       <a:fillRect/>
                     </a:stretch>
@@ -2555,6 +4035,23 @@
       </w:r>
     </w:p>
     <w:p>
+      <w:r>
+        <w:t xml:space="preserve">If the outlier is far enough from the centroids of other clusters the centroid of that </w:t>
+      </w:r>
+      <w:r>
+        <w:t>point will be the point itself given the avg distance of k</w:t>
+      </w:r>
+      <w:r>
+        <w:rPr>
+          <w:vertAlign w:val="superscript"/>
+        </w:rPr>
+        <w:t>th</w:t>
+      </w:r>
+      <w:r>
+        <w:t xml:space="preserve"> neighbors from their respective cluster.</w:t>
+      </w:r>
+    </w:p>
+    <w:p>
       <w:pPr>
         <w:spacing w:after="0"/>
         <w:jc w:val="both"/>
@@ -2568,6 +4065,25 @@
         <w:spacing w:after="0"/>
         <w:jc w:val="both"/>
         <w:rPr>
+          <w:rFonts w:eastAsiaTheme="minorEastAsia"/>
+        </w:rPr>
+      </w:pPr>
+      <m:oMathPara>
+        <m:oMath>
+          <m:r>
+            <w:rPr>
+              <w:rFonts w:ascii="Cambria Math" w:hAnsi="Cambria Math"/>
+            </w:rPr>
+            <m:t>A = {0, 1, 2, 10, 11, 12}</m:t>
+          </m:r>
+        </m:oMath>
+      </m:oMathPara>
+    </w:p>
+    <w:p>
+      <w:pPr>
+        <w:spacing w:after="0"/>
+        <w:jc w:val="both"/>
+        <w:rPr>
           <w:rFonts w:ascii="Cambria Math" w:hAnsi="Cambria Math"/>
           <w:oMath/>
         </w:rPr>
@@ -2576,9 +4092,73 @@
         <m:oMath>
           <m:r>
             <w:rPr>
+              <w:rFonts w:ascii="Cambria Math" w:eastAsiaTheme="minorEastAsia" w:hAnsi="Cambria Math"/>
+            </w:rPr>
+            <m:t>B=</m:t>
+          </m:r>
+          <m:d>
+            <m:dPr>
+              <m:begChr m:val="{"/>
+              <m:endChr m:val="}"/>
+              <m:ctrlPr>
+                <w:rPr>
+                  <w:rFonts w:ascii="Cambria Math" w:eastAsiaTheme="minorEastAsia" w:hAnsi="Cambria Math"/>
+                  <w:i/>
+                </w:rPr>
+              </m:ctrlPr>
+            </m:dPr>
+            <m:e>
+              <m:r>
+                <w:rPr>
+                  <w:rFonts w:ascii="Cambria Math" w:eastAsiaTheme="minorEastAsia" w:hAnsi="Cambria Math"/>
+                </w:rPr>
+                <m:t>30</m:t>
+              </m:r>
+            </m:e>
+          </m:d>
+          <m:r>
+            <w:rPr>
               <w:rFonts w:ascii="Cambria Math" w:hAnsi="Cambria Math"/>
             </w:rPr>
-            <m:t>A = {0, 1, 2, 10, 11, 12}</m:t>
+            <m:t xml:space="preserve"> or </m:t>
+          </m:r>
+          <m:r>
+            <w:rPr>
+              <w:rFonts w:ascii="Cambria Math" w:eastAsiaTheme="minorEastAsia" w:hAnsi="Cambria Math"/>
+            </w:rPr>
+            <m:t>B=</m:t>
+          </m:r>
+          <m:d>
+            <m:dPr>
+              <m:begChr m:val="{"/>
+              <m:endChr m:val="}"/>
+              <m:ctrlPr>
+                <w:rPr>
+                  <w:rFonts w:ascii="Cambria Math" w:eastAsiaTheme="minorEastAsia" w:hAnsi="Cambria Math"/>
+                  <w:i/>
+                </w:rPr>
+              </m:ctrlPr>
+            </m:dPr>
+            <m:e>
+              <m:r>
+                <w:rPr>
+                  <w:rFonts w:ascii="Cambria Math" w:eastAsiaTheme="minorEastAsia" w:hAnsi="Cambria Math"/>
+                </w:rPr>
+                <m:t>-</m:t>
+              </m:r>
+              <m:r>
+                <w:rPr>
+                  <w:rFonts w:ascii="Cambria Math" w:eastAsiaTheme="minorEastAsia" w:hAnsi="Cambria Math"/>
+                </w:rPr>
+                <m:t>30</m:t>
+              </m:r>
+            </m:e>
+          </m:d>
+          <m:r>
+            <w:rPr>
+              <w:rFonts w:ascii="Cambria Math" w:hAnsi="Cambria Math"/>
+            </w:rPr>
+            <m:t xml:space="preserve"> </m:t>
           </m:r>
         </m:oMath>
       </m:oMathPara>
@@ -2672,31 +4252,7 @@
             <w:rPr>
               <w:rFonts w:ascii="Cambria Math" w:eastAsiaTheme="minorEastAsia" w:hAnsi="Cambria Math"/>
             </w:rPr>
-            <m:t xml:space="preserve">Avg </m:t>
-          </m:r>
-          <m:r>
-            <w:rPr>
-              <w:rFonts w:ascii="Cambria Math" w:eastAsiaTheme="minorEastAsia" w:hAnsi="Cambria Math"/>
-            </w:rPr>
-            <m:t xml:space="preserve">absolute </m:t>
-          </m:r>
-          <m:r>
-            <w:rPr>
-              <w:rFonts w:ascii="Cambria Math" w:eastAsiaTheme="minorEastAsia" w:hAnsi="Cambria Math"/>
-            </w:rPr>
-            <m:t xml:space="preserve">distance </m:t>
-          </m:r>
-          <m:r>
-            <w:rPr>
-              <w:rFonts w:ascii="Cambria Math" w:eastAsiaTheme="minorEastAsia" w:hAnsi="Cambria Math"/>
-            </w:rPr>
-            <m:t>from centroid</m:t>
-          </m:r>
-          <m:r>
-            <w:rPr>
-              <w:rFonts w:ascii="Cambria Math" w:eastAsiaTheme="minorEastAsia" w:hAnsi="Cambria Math"/>
-            </w:rPr>
-            <m:t xml:space="preserve"> =</m:t>
+            <m:t>Avg absolute distance from centroid =</m:t>
           </m:r>
           <m:f>
             <m:fPr>
@@ -2735,6 +4291,349 @@
     </w:p>
     <w:p>
       <w:pPr>
+        <w:spacing w:after="0"/>
+        <w:jc w:val="both"/>
+        <w:rPr>
+          <w:rFonts w:eastAsiaTheme="minorEastAsia"/>
+        </w:rPr>
+      </w:pPr>
+      <m:oMathPara>
+        <m:oMath>
+          <m:r>
+            <w:rPr>
+              <w:rFonts w:ascii="Cambria Math" w:eastAsiaTheme="minorEastAsia" w:hAnsi="Cambria Math"/>
+            </w:rPr>
+            <m:t xml:space="preserve">Distance from </m:t>
+          </m:r>
+          <m:r>
+            <w:rPr>
+              <w:rFonts w:ascii="Cambria Math" w:eastAsiaTheme="minorEastAsia" w:hAnsi="Cambria Math"/>
+            </w:rPr>
+            <m:t>30=</m:t>
+          </m:r>
+          <m:d>
+            <m:dPr>
+              <m:begChr m:val="|"/>
+              <m:endChr m:val="|"/>
+              <m:ctrlPr>
+                <w:rPr>
+                  <w:rFonts w:ascii="Cambria Math" w:eastAsiaTheme="minorEastAsia" w:hAnsi="Cambria Math"/>
+                  <w:i/>
+                </w:rPr>
+              </m:ctrlPr>
+            </m:dPr>
+            <m:e>
+              <m:r>
+                <w:rPr>
+                  <w:rFonts w:ascii="Cambria Math" w:eastAsiaTheme="minorEastAsia" w:hAnsi="Cambria Math"/>
+                </w:rPr>
+                <m:t>6-30</m:t>
+              </m:r>
+            </m:e>
+          </m:d>
+          <m:r>
+            <w:rPr>
+              <w:rFonts w:ascii="Cambria Math" w:eastAsiaTheme="minorEastAsia" w:hAnsi="Cambria Math"/>
+            </w:rPr>
+            <m:t>=24</m:t>
+          </m:r>
+        </m:oMath>
+      </m:oMathPara>
+    </w:p>
+    <w:p>
+      <w:pPr>
+        <w:spacing w:after="0"/>
+        <w:jc w:val="both"/>
+        <w:rPr>
+          <w:rFonts w:eastAsiaTheme="minorEastAsia"/>
+        </w:rPr>
+      </w:pPr>
+      <m:oMathPara>
+        <m:oMath>
+          <m:r>
+            <w:rPr>
+              <w:rFonts w:ascii="Cambria Math" w:eastAsiaTheme="minorEastAsia" w:hAnsi="Cambria Math"/>
+            </w:rPr>
+            <m:t>Distance from</m:t>
+          </m:r>
+          <m:r>
+            <w:rPr>
+              <w:rFonts w:ascii="Cambria Math" w:eastAsiaTheme="minorEastAsia" w:hAnsi="Cambria Math"/>
+            </w:rPr>
+            <m:t>-</m:t>
+          </m:r>
+          <m:r>
+            <w:rPr>
+              <w:rFonts w:ascii="Cambria Math" w:eastAsiaTheme="minorEastAsia" w:hAnsi="Cambria Math"/>
+            </w:rPr>
+            <m:t>30=</m:t>
+          </m:r>
+          <m:d>
+            <m:dPr>
+              <m:begChr m:val="|"/>
+              <m:endChr m:val="|"/>
+              <m:ctrlPr>
+                <w:rPr>
+                  <w:rFonts w:ascii="Cambria Math" w:eastAsiaTheme="minorEastAsia" w:hAnsi="Cambria Math"/>
+                  <w:i/>
+                </w:rPr>
+              </m:ctrlPr>
+            </m:dPr>
+            <m:e>
+              <m:r>
+                <w:rPr>
+                  <w:rFonts w:ascii="Cambria Math" w:eastAsiaTheme="minorEastAsia" w:hAnsi="Cambria Math"/>
+                </w:rPr>
+                <m:t>6-</m:t>
+              </m:r>
+              <m:r>
+                <w:rPr>
+                  <w:rFonts w:ascii="Cambria Math" w:eastAsiaTheme="minorEastAsia" w:hAnsi="Cambria Math"/>
+                </w:rPr>
+                <m:t>(-</m:t>
+              </m:r>
+              <m:r>
+                <w:rPr>
+                  <w:rFonts w:ascii="Cambria Math" w:eastAsiaTheme="minorEastAsia" w:hAnsi="Cambria Math"/>
+                </w:rPr>
+                <m:t>30</m:t>
+              </m:r>
+              <m:r>
+                <w:rPr>
+                  <w:rFonts w:ascii="Cambria Math" w:eastAsiaTheme="minorEastAsia" w:hAnsi="Cambria Math"/>
+                </w:rPr>
+                <m:t>)</m:t>
+              </m:r>
+            </m:e>
+          </m:d>
+          <m:r>
+            <w:rPr>
+              <w:rFonts w:ascii="Cambria Math" w:eastAsiaTheme="minorEastAsia" w:hAnsi="Cambria Math"/>
+            </w:rPr>
+            <m:t>=</m:t>
+          </m:r>
+          <m:r>
+            <w:rPr>
+              <w:rFonts w:ascii="Cambria Math" w:eastAsiaTheme="minorEastAsia" w:hAnsi="Cambria Math"/>
+            </w:rPr>
+            <m:t>36</m:t>
+          </m:r>
+        </m:oMath>
+      </m:oMathPara>
+    </w:p>
+    <w:p>
+      <w:pPr>
+        <w:spacing w:after="0"/>
+        <w:jc w:val="both"/>
+        <w:rPr>
+          <w:rFonts w:eastAsiaTheme="minorEastAsia"/>
+        </w:rPr>
+      </w:pPr>
+    </w:p>
+    <w:p>
+      <w:pPr>
+        <w:spacing w:after="0"/>
+        <w:jc w:val="both"/>
+        <w:rPr>
+          <w:rFonts w:eastAsiaTheme="minorEastAsia"/>
+        </w:rPr>
+      </w:pPr>
+      <m:oMathPara>
+        <m:oMath>
+          <m:sSub>
+            <m:sSubPr>
+              <m:ctrlPr>
+                <w:rPr>
+                  <w:rFonts w:ascii="Cambria Math" w:eastAsiaTheme="minorEastAsia" w:hAnsi="Cambria Math"/>
+                  <w:i/>
+                </w:rPr>
+              </m:ctrlPr>
+            </m:sSubPr>
+            <m:e>
+              <m:r>
+                <w:rPr>
+                  <w:rFonts w:ascii="Cambria Math" w:eastAsiaTheme="minorEastAsia" w:hAnsi="Cambria Math"/>
+                </w:rPr>
+                <m:t>d</m:t>
+              </m:r>
+            </m:e>
+            <m:sub>
+              <m:r>
+                <w:rPr>
+                  <w:rFonts w:ascii="Cambria Math" w:eastAsiaTheme="minorEastAsia" w:hAnsi="Cambria Math"/>
+                </w:rPr>
+                <m:t>A</m:t>
+              </m:r>
+            </m:sub>
+          </m:sSub>
+          <m:d>
+            <m:dPr>
+              <m:ctrlPr>
+                <w:rPr>
+                  <w:rFonts w:ascii="Cambria Math" w:eastAsiaTheme="minorEastAsia" w:hAnsi="Cambria Math"/>
+                  <w:i/>
+                </w:rPr>
+              </m:ctrlPr>
+            </m:dPr>
+            <m:e>
+              <m:r>
+                <w:rPr>
+                  <w:rFonts w:ascii="Cambria Math" w:eastAsiaTheme="minorEastAsia" w:hAnsi="Cambria Math"/>
+                </w:rPr>
+                <m:t>-</m:t>
+              </m:r>
+              <m:r>
+                <w:rPr>
+                  <w:rFonts w:ascii="Cambria Math" w:eastAsiaTheme="minorEastAsia" w:hAnsi="Cambria Math"/>
+                </w:rPr>
+                <m:t>30</m:t>
+              </m:r>
+            </m:e>
+          </m:d>
+          <m:r>
+            <w:rPr>
+              <w:rFonts w:ascii="Cambria Math" w:eastAsiaTheme="minorEastAsia" w:hAnsi="Cambria Math"/>
+            </w:rPr>
+            <m:t>&gt;</m:t>
+          </m:r>
+          <m:sSub>
+            <m:sSubPr>
+              <m:ctrlPr>
+                <w:rPr>
+                  <w:rFonts w:ascii="Cambria Math" w:eastAsiaTheme="minorEastAsia" w:hAnsi="Cambria Math"/>
+                  <w:i/>
+                </w:rPr>
+              </m:ctrlPr>
+            </m:sSubPr>
+            <m:e>
+              <m:r>
+                <w:rPr>
+                  <w:rFonts w:ascii="Cambria Math" w:eastAsiaTheme="minorEastAsia" w:hAnsi="Cambria Math"/>
+                </w:rPr>
+                <m:t>d</m:t>
+              </m:r>
+            </m:e>
+            <m:sub>
+              <m:r>
+                <w:rPr>
+                  <w:rFonts w:ascii="Cambria Math" w:eastAsiaTheme="minorEastAsia" w:hAnsi="Cambria Math"/>
+                </w:rPr>
+                <m:t>A</m:t>
+              </m:r>
+            </m:sub>
+          </m:sSub>
+          <m:d>
+            <m:dPr>
+              <m:ctrlPr>
+                <w:rPr>
+                  <w:rFonts w:ascii="Cambria Math" w:eastAsiaTheme="minorEastAsia" w:hAnsi="Cambria Math"/>
+                  <w:i/>
+                </w:rPr>
+              </m:ctrlPr>
+            </m:dPr>
+            <m:e>
+              <m:r>
+                <w:rPr>
+                  <w:rFonts w:ascii="Cambria Math" w:eastAsiaTheme="minorEastAsia" w:hAnsi="Cambria Math"/>
+                </w:rPr>
+                <m:t>30</m:t>
+              </m:r>
+            </m:e>
+          </m:d>
+          <m:r>
+            <w:rPr>
+              <w:rFonts w:ascii="Cambria Math" w:eastAsiaTheme="minorEastAsia" w:hAnsi="Cambria Math"/>
+            </w:rPr>
+            <m:t>≫</m:t>
+          </m:r>
+          <m:sSub>
+            <m:sSubPr>
+              <m:ctrlPr>
+                <w:rPr>
+                  <w:rFonts w:ascii="Cambria Math" w:eastAsiaTheme="minorEastAsia" w:hAnsi="Cambria Math"/>
+                  <w:i/>
+                </w:rPr>
+              </m:ctrlPr>
+            </m:sSubPr>
+            <m:e>
+              <m:r>
+                <w:rPr>
+                  <w:rFonts w:ascii="Cambria Math" w:eastAsiaTheme="minorEastAsia" w:hAnsi="Cambria Math"/>
+                </w:rPr>
+                <m:t>avg</m:t>
+              </m:r>
+            </m:e>
+            <m:sub>
+              <m:r>
+                <w:rPr>
+                  <w:rFonts w:ascii="Cambria Math" w:eastAsiaTheme="minorEastAsia" w:hAnsi="Cambria Math"/>
+                </w:rPr>
+                <m:t>A</m:t>
+              </m:r>
+            </m:sub>
+          </m:sSub>
+          <m:r>
+            <w:rPr>
+              <w:rFonts w:ascii="Cambria Math" w:eastAsiaTheme="minorEastAsia" w:hAnsi="Cambria Math"/>
+            </w:rPr>
+            <m:t>({A})</m:t>
+          </m:r>
+        </m:oMath>
+      </m:oMathPara>
+    </w:p>
+    <w:p>
+      <w:pPr>
+        <w:spacing w:after="0"/>
+        <w:jc w:val="both"/>
+        <w:rPr>
+          <w:rFonts w:eastAsiaTheme="minorEastAsia"/>
+        </w:rPr>
+      </w:pPr>
+      <w:r>
+        <w:rPr>
+          <w:rFonts w:eastAsiaTheme="minorEastAsia"/>
+        </w:rPr>
+        <w:t xml:space="preserve">Therefore, B is </w:t>
+      </w:r>
+      <w:r>
+        <w:rPr>
+          <w:rFonts w:eastAsiaTheme="minorEastAsia"/>
+        </w:rPr>
+        <w:t xml:space="preserve">an </w:t>
+      </w:r>
+      <w:r>
+        <w:rPr>
+          <w:rFonts w:eastAsiaTheme="minorEastAsia"/>
+        </w:rPr>
+        <w:t>outlier</w:t>
+      </w:r>
+      <w:r>
+        <w:rPr>
+          <w:rFonts w:eastAsiaTheme="minorEastAsia"/>
+        </w:rPr>
+        <w:t xml:space="preserve">, and k-means will always form a separate cluster for that point. This shows that K-means </w:t>
+      </w:r>
+      <w:r>
+        <w:rPr>
+          <w:rFonts w:eastAsiaTheme="minorEastAsia"/>
+        </w:rPr>
+        <w:t xml:space="preserve">clustering </w:t>
+      </w:r>
+      <w:r>
+        <w:rPr>
+          <w:rFonts w:eastAsiaTheme="minorEastAsia"/>
+        </w:rPr>
+        <w:t>is</w:t>
+      </w:r>
+      <w:r>
+        <w:rPr>
+          <w:rFonts w:eastAsiaTheme="minorEastAsia"/>
+        </w:rPr>
+        <w:t xml:space="preserve"> not robust with outliers.</w:t>
+      </w:r>
+    </w:p>
+    <w:p>
+      <w:pPr>
         <w:pStyle w:val="Heading1"/>
         <w:jc w:val="both"/>
       </w:pPr>
@@ -2758,7 +4657,6 @@
           <w:rFonts w:cstheme="minorHAnsi"/>
         </w:rPr>
       </w:pPr>
-      <w:proofErr w:type="spellStart"/>
       <w:r>
         <w:rPr>
           <w:rFonts w:cstheme="minorHAnsi"/>
@@ -2772,7 +4670,6 @@
         </w:rPr>
         <w:t>i</w:t>
       </w:r>
-      <w:proofErr w:type="spellEnd"/>
       <w:r>
         <w:rPr>
           <w:rFonts w:cstheme="minorHAnsi"/>
@@ -2784,14 +4681,7 @@
         <w:rPr>
           <w:rFonts w:cstheme="minorHAnsi"/>
         </w:rPr>
-        <w:t xml:space="preserve">represents the variance captured by the </w:t>
-      </w:r>
-      <w:proofErr w:type="spellStart"/>
-      <w:r>
-        <w:rPr>
-          <w:rFonts w:cstheme="minorHAnsi"/>
-        </w:rPr>
-        <w:t>i</w:t>
+        <w:t>represents the variance captured by the i</w:t>
       </w:r>
       <w:r>
         <w:rPr>
@@ -2800,7 +4690,6 @@
         </w:rPr>
         <w:t>th</w:t>
       </w:r>
-      <w:proofErr w:type="spellEnd"/>
       <w:r>
         <w:rPr>
           <w:rFonts w:cstheme="minorHAnsi"/>
@@ -2820,6 +4709,7 @@
         <w:jc w:val="both"/>
       </w:pPr>
       <w:r>
+        <w:lastRenderedPageBreak/>
         <w:t>C</w:t>
       </w:r>
     </w:p>
@@ -2890,7 +4780,6 @@
         <w:jc w:val="both"/>
       </w:pPr>
       <w:r>
-        <w:lastRenderedPageBreak/>
         <w:t>Both algorithms construct a weighted graph that connects nearby points, use spectral methods to compute low-dimensional embeddings of the data</w:t>
       </w:r>
       <w:r>
@@ -2926,6 +4815,9 @@
         <w:jc w:val="center"/>
       </w:pPr>
       <w:r>
+        <w:rPr>
+          <w:noProof/>
+        </w:rPr>
         <w:drawing>
           <wp:inline distT="0" distB="0" distL="0" distR="0" wp14:anchorId="618DA132" wp14:editId="23035589">
             <wp:extent cx="3213265" cy="2222614"/>
@@ -2942,7 +4834,7 @@
                     <pic:cNvPicPr/>
                   </pic:nvPicPr>
                   <pic:blipFill>
-                    <a:blip r:embed="rId12"/>
+                    <a:blip r:embed="rId13"/>
                     <a:stretch>
                       <a:fillRect/>
                     </a:stretch>
@@ -3365,19 +5257,7 @@
             <w:rPr>
               <w:rFonts w:ascii="Cambria Math" w:hAnsi="Cambria Math" w:cs="Cambria Math"/>
             </w:rPr>
-            <m:t xml:space="preserve"> </m:t>
-          </m:r>
-          <m:r>
-            <w:rPr>
-              <w:rFonts w:ascii="Cambria Math" w:hAnsi="Cambria Math" w:cs="Cambria Math"/>
-            </w:rPr>
-            <m:t>Credit Card Deal</m:t>
-          </m:r>
-          <m:r>
-            <w:rPr>
-              <w:rFonts w:ascii="Cambria Math" w:hAnsi="Cambria Math" w:cs="Cambria Math"/>
-            </w:rPr>
-            <m:t>)</m:t>
+            <m:t xml:space="preserve"> Credit Card Deal)</m:t>
           </m:r>
           <m:r>
             <w:rPr>
@@ -3406,13 +5286,7 @@
                 <w:rPr>
                   <w:rFonts w:ascii="Cambria Math" w:hAnsi="Cambria Math"/>
                 </w:rPr>
-                <m:t xml:space="preserve"> </m:t>
-              </m:r>
-              <m:r>
-                <w:rPr>
-                  <w:rFonts w:ascii="Cambria Math" w:hAnsi="Cambria Math"/>
-                </w:rPr>
-                <m:t xml:space="preserve">Credit </m:t>
+                <m:t xml:space="preserve"> Credit </m:t>
               </m:r>
             </m:e>
           </m:d>
@@ -3437,25 +5311,7 @@
                 <w:rPr>
                   <w:rFonts w:ascii="Cambria Math" w:hAnsi="Cambria Math"/>
                 </w:rPr>
-                <m:t xml:space="preserve"> </m:t>
-              </m:r>
-              <m:r>
-                <w:rPr>
-                  <w:rFonts w:ascii="Cambria Math" w:hAnsi="Cambria Math"/>
-                </w:rPr>
-                <m:t>C</m:t>
-              </m:r>
-              <m:r>
-                <w:rPr>
-                  <w:rFonts w:ascii="Cambria Math" w:hAnsi="Cambria Math"/>
-                </w:rPr>
-                <m:t>ard</m:t>
-              </m:r>
-              <m:r>
-                <w:rPr>
-                  <w:rFonts w:ascii="Cambria Math" w:hAnsi="Cambria Math"/>
-                </w:rPr>
-                <m:t xml:space="preserve"> </m:t>
+                <m:t xml:space="preserve"> Card </m:t>
               </m:r>
             </m:e>
           </m:d>
@@ -3480,19 +5336,7 @@
                 <w:rPr>
                   <w:rFonts w:ascii="Cambria Math" w:hAnsi="Cambria Math"/>
                 </w:rPr>
-                <m:t xml:space="preserve"> </m:t>
-              </m:r>
-              <m:r>
-                <w:rPr>
-                  <w:rFonts w:ascii="Cambria Math" w:hAnsi="Cambria Math"/>
-                </w:rPr>
-                <m:t>Deal</m:t>
-              </m:r>
-              <m:r>
-                <w:rPr>
-                  <w:rFonts w:ascii="Cambria Math" w:hAnsi="Cambria Math"/>
-                </w:rPr>
-                <m:t xml:space="preserve"> </m:t>
+                <m:t xml:space="preserve"> Deal </m:t>
               </m:r>
             </m:e>
           </m:d>
@@ -3568,19 +5412,7 @@
             <w:rPr>
               <w:rFonts w:ascii="Cambria Math" w:hAnsi="Cambria Math" w:cs="Cambria Math"/>
             </w:rPr>
-            <m:t xml:space="preserve"> </m:t>
-          </m:r>
-          <m:r>
-            <w:rPr>
-              <w:rFonts w:ascii="Cambria Math" w:hAnsi="Cambria Math" w:cs="Cambria Math"/>
-            </w:rPr>
-            <m:t>Credit Card Deal</m:t>
-          </m:r>
-          <m:r>
-            <w:rPr>
-              <w:rFonts w:ascii="Cambria Math" w:hAnsi="Cambria Math" w:cs="Cambria Math"/>
-            </w:rPr>
-            <m:t>)</m:t>
+            <m:t xml:space="preserve"> Credit Card Deal)</m:t>
           </m:r>
           <m:r>
             <w:rPr>
@@ -3782,13 +5614,7 @@
                 <w:rPr>
                   <w:rFonts w:ascii="Cambria Math" w:hAnsi="Cambria Math" w:cs="Cambria Math"/>
                 </w:rPr>
-                <m:t xml:space="preserve">Not </m:t>
-              </m:r>
-              <m:r>
-                <w:rPr>
-                  <w:rFonts w:ascii="Cambria Math" w:hAnsi="Cambria Math" w:cs="Cambria Math"/>
-                </w:rPr>
-                <m:t xml:space="preserve">Spam </m:t>
+                <m:t xml:space="preserve">Not Spam </m:t>
               </m:r>
               <m:ctrlPr>
                 <w:rPr>
@@ -3802,21 +5628,12 @@
             <w:rPr>
               <w:rFonts w:ascii="Cambria Math" w:hAnsi="Cambria Math" w:cs="Cambria Math"/>
             </w:rPr>
-            <m:t xml:space="preserve"> </m:t>
-          </m:r>
-          <m:r>
-            <w:rPr>
-              <w:rFonts w:ascii="Cambria Math" w:hAnsi="Cambria Math" w:cs="Cambria Math"/>
-            </w:rPr>
-            <m:t>Credit Card Deal</m:t>
-          </m:r>
-          <m:r>
-            <w:rPr>
-              <w:rFonts w:ascii="Cambria Math" w:hAnsi="Cambria Math" w:cs="Cambria Math"/>
-            </w:rPr>
-            <m:t>)</m:t>
-          </m:r>
-          <m:r>
+            <m:t xml:space="preserve"> Credit Card Deal)</m:t>
+          </m:r>
+          <m:r>
+            <m:rPr>
+              <m:sty m:val="p"/>
+            </m:rPr>
             <w:rPr>
               <w:rFonts w:ascii="Cambria Math" w:hAnsi="Cambria Math" w:cs="Cambria Math"/>
             </w:rPr>
@@ -3851,13 +5668,7 @@
                 <w:rPr>
                   <w:rFonts w:ascii="Cambria Math" w:hAnsi="Cambria Math"/>
                 </w:rPr>
-                <m:t xml:space="preserve"> </m:t>
-              </m:r>
-              <m:r>
-                <w:rPr>
-                  <w:rFonts w:ascii="Cambria Math" w:hAnsi="Cambria Math"/>
-                </w:rPr>
-                <m:t xml:space="preserve">Credit </m:t>
+                <m:t xml:space="preserve"> Credit </m:t>
               </m:r>
             </m:e>
           </m:d>
@@ -3865,31 +5676,7 @@
             <w:rPr>
               <w:rFonts w:ascii="Cambria Math" w:hAnsi="Cambria Math" w:cs="Cambria Math"/>
             </w:rPr>
-            <m:t xml:space="preserve"> </m:t>
-          </m:r>
-          <m:r>
-            <w:rPr>
-              <w:rFonts w:ascii="Cambria Math" w:hAnsi="Cambria Math" w:cs="Cambria Math"/>
-            </w:rPr>
-            <m:t xml:space="preserve">Not </m:t>
-          </m:r>
-          <m:r>
-            <w:rPr>
-              <w:rFonts w:ascii="Cambria Math" w:hAnsi="Cambria Math" w:cs="Cambria Math"/>
-            </w:rPr>
-            <m:t>Spam)</m:t>
-          </m:r>
-          <m:r>
-            <w:rPr>
-              <w:rFonts w:ascii="Cambria Math" w:hAnsi="Cambria Math" w:cs="Cambria Math"/>
-            </w:rPr>
-            <m:t xml:space="preserve"> </m:t>
-          </m:r>
-          <m:r>
-            <w:rPr>
-              <w:rFonts w:ascii="Cambria Math" w:hAnsi="Cambria Math" w:cs="Cambria Math"/>
-            </w:rPr>
-            <m:t>P</m:t>
+            <m:t xml:space="preserve"> Not Spam) P</m:t>
           </m:r>
           <m:d>
             <m:dPr>
@@ -3906,13 +5693,7 @@
                 <w:rPr>
                   <w:rFonts w:ascii="Cambria Math" w:hAnsi="Cambria Math"/>
                 </w:rPr>
-                <m:t xml:space="preserve"> </m:t>
-              </m:r>
-              <m:r>
-                <w:rPr>
-                  <w:rFonts w:ascii="Cambria Math" w:hAnsi="Cambria Math"/>
-                </w:rPr>
-                <m:t xml:space="preserve">Card </m:t>
+                <m:t xml:space="preserve"> Card </m:t>
               </m:r>
             </m:e>
           </m:d>
@@ -3920,31 +5701,7 @@
             <w:rPr>
               <w:rFonts w:ascii="Cambria Math" w:hAnsi="Cambria Math" w:cs="Cambria Math"/>
             </w:rPr>
-            <m:t xml:space="preserve"> </m:t>
-          </m:r>
-          <m:r>
-            <w:rPr>
-              <w:rFonts w:ascii="Cambria Math" w:hAnsi="Cambria Math" w:cs="Cambria Math"/>
-            </w:rPr>
-            <m:t xml:space="preserve">Not </m:t>
-          </m:r>
-          <m:r>
-            <w:rPr>
-              <w:rFonts w:ascii="Cambria Math" w:hAnsi="Cambria Math" w:cs="Cambria Math"/>
-            </w:rPr>
-            <m:t>Spam</m:t>
-          </m:r>
-          <m:r>
-            <w:rPr>
-              <w:rFonts w:ascii="Cambria Math" w:hAnsi="Cambria Math" w:cs="Cambria Math"/>
-            </w:rPr>
-            <m:t xml:space="preserve">)  </m:t>
-          </m:r>
-          <m:r>
-            <w:rPr>
-              <w:rFonts w:ascii="Cambria Math" w:hAnsi="Cambria Math" w:cs="Cambria Math"/>
-            </w:rPr>
-            <m:t>P</m:t>
+            <m:t xml:space="preserve"> Not Spam)  P</m:t>
           </m:r>
           <m:d>
             <m:dPr>
@@ -3961,13 +5718,7 @@
                 <w:rPr>
                   <w:rFonts w:ascii="Cambria Math" w:hAnsi="Cambria Math"/>
                 </w:rPr>
-                <m:t xml:space="preserve"> </m:t>
-              </m:r>
-              <m:r>
-                <w:rPr>
-                  <w:rFonts w:ascii="Cambria Math" w:hAnsi="Cambria Math"/>
-                </w:rPr>
-                <m:t xml:space="preserve">Deal </m:t>
+                <m:t xml:space="preserve"> Deal </m:t>
               </m:r>
             </m:e>
           </m:d>
@@ -3975,43 +5726,13 @@
             <w:rPr>
               <w:rFonts w:ascii="Cambria Math" w:hAnsi="Cambria Math" w:cs="Cambria Math"/>
             </w:rPr>
-            <m:t xml:space="preserve"> </m:t>
-          </m:r>
-          <m:r>
-            <w:rPr>
-              <w:rFonts w:ascii="Cambria Math" w:hAnsi="Cambria Math" w:cs="Cambria Math"/>
-            </w:rPr>
-            <m:t xml:space="preserve">Not </m:t>
-          </m:r>
-          <m:r>
-            <w:rPr>
-              <w:rFonts w:ascii="Cambria Math" w:hAnsi="Cambria Math" w:cs="Cambria Math"/>
-            </w:rPr>
-            <m:t>Spam)</m:t>
-          </m:r>
-          <m:r>
-            <w:rPr>
-              <w:rFonts w:ascii="Cambria Math" w:hAnsi="Cambria Math" w:cs="Cambria Math"/>
-            </w:rPr>
-            <m:t xml:space="preserve"> </m:t>
-          </m:r>
-          <m:r>
-            <w:rPr>
-              <w:rFonts w:ascii="Cambria Math" w:hAnsi="Cambria Math" w:cs="Cambria Math"/>
-            </w:rPr>
-            <m:t>P</m:t>
+            <m:t xml:space="preserve"> Not Spam) P</m:t>
           </m:r>
           <m:r>
             <w:rPr>
               <w:rFonts w:ascii="Cambria Math" w:hAnsi="Cambria Math"/>
             </w:rPr>
-            <m:t>(</m:t>
-          </m:r>
-          <m:r>
-            <w:rPr>
-              <w:rFonts w:ascii="Cambria Math" w:hAnsi="Cambria Math"/>
-            </w:rPr>
-            <m:t xml:space="preserve">Not </m:t>
+            <m:t xml:space="preserve">(Not </m:t>
           </m:r>
           <m:r>
             <w:rPr>
@@ -4059,13 +5780,7 @@
                 <w:rPr>
                   <w:rFonts w:ascii="Cambria Math" w:hAnsi="Cambria Math" w:cs="Cambria Math"/>
                 </w:rPr>
-                <m:t xml:space="preserve">Not </m:t>
-              </m:r>
-              <m:r>
-                <w:rPr>
-                  <w:rFonts w:ascii="Cambria Math" w:hAnsi="Cambria Math" w:cs="Cambria Math"/>
-                </w:rPr>
-                <m:t xml:space="preserve">Spam </m:t>
+                <m:t xml:space="preserve">Not Spam </m:t>
               </m:r>
               <m:ctrlPr>
                 <w:rPr>
@@ -4079,19 +5794,7 @@
             <w:rPr>
               <w:rFonts w:ascii="Cambria Math" w:hAnsi="Cambria Math" w:cs="Cambria Math"/>
             </w:rPr>
-            <m:t xml:space="preserve"> </m:t>
-          </m:r>
-          <m:r>
-            <w:rPr>
-              <w:rFonts w:ascii="Cambria Math" w:hAnsi="Cambria Math" w:cs="Cambria Math"/>
-            </w:rPr>
-            <m:t>Credit Card Deal</m:t>
-          </m:r>
-          <m:r>
-            <w:rPr>
-              <w:rFonts w:ascii="Cambria Math" w:hAnsi="Cambria Math" w:cs="Cambria Math"/>
-            </w:rPr>
-            <m:t>)</m:t>
+            <m:t xml:space="preserve"> Credit Card Deal)</m:t>
           </m:r>
           <m:r>
             <w:rPr>
@@ -4277,13 +5980,7 @@
             <w:rPr>
               <w:rFonts w:ascii="Cambria Math" w:hAnsi="Cambria Math"/>
             </w:rPr>
-            <m:t>P(Credit Card Deal | No)</m:t>
-          </m:r>
-          <m:r>
-            <w:rPr>
-              <w:rFonts w:ascii="Cambria Math" w:hAnsi="Cambria Math"/>
-            </w:rPr>
-            <m:t>=</m:t>
+            <m:t>P(Credit Card Deal | No)=</m:t>
           </m:r>
           <m:f>
             <m:fPr>
@@ -4335,25 +6032,7 @@
             <w:rPr>
               <w:rFonts w:ascii="Cambria Math" w:hAnsi="Cambria Math"/>
             </w:rPr>
-            <m:t xml:space="preserve">P(Credit Card Deal | </m:t>
-          </m:r>
-          <m:r>
-            <w:rPr>
-              <w:rFonts w:ascii="Cambria Math" w:hAnsi="Cambria Math"/>
-            </w:rPr>
-            <m:t>Yes</m:t>
-          </m:r>
-          <m:r>
-            <w:rPr>
-              <w:rFonts w:ascii="Cambria Math" w:hAnsi="Cambria Math"/>
-            </w:rPr>
-            <m:t>)</m:t>
-          </m:r>
-          <m:r>
-            <w:rPr>
-              <w:rFonts w:ascii="Cambria Math" w:hAnsi="Cambria Math"/>
-            </w:rPr>
-            <m:t>=</m:t>
+            <m:t>P(Credit Card Deal | Yes)=</m:t>
           </m:r>
           <m:f>
             <m:fPr>
@@ -4370,13 +6049,7 @@
                 <w:rPr>
                   <w:rFonts w:ascii="Cambria Math" w:hAnsi="Cambria Math"/>
                 </w:rPr>
-                <m:t>0.0</m:t>
-              </m:r>
-              <m:r>
-                <w:rPr>
-                  <w:rFonts w:ascii="Cambria Math" w:hAnsi="Cambria Math"/>
-                </w:rPr>
-                <m:t>14</m:t>
+                <m:t>0.014</m:t>
               </m:r>
             </m:num>
             <m:den>
@@ -4392,13 +6065,7 @@
             <w:rPr>
               <w:rFonts w:ascii="Cambria Math" w:hAnsi="Cambria Math"/>
             </w:rPr>
-            <m:t>=0.</m:t>
-          </m:r>
-          <m:r>
-            <w:rPr>
-              <w:rFonts w:ascii="Cambria Math" w:hAnsi="Cambria Math"/>
-            </w:rPr>
-            <m:t>19</m:t>
+            <m:t>=0.19</m:t>
           </m:r>
         </m:oMath>
       </m:oMathPara>
@@ -4418,13 +6085,8 @@
             <w:rPr>
               <w:rFonts w:ascii="Cambria Math" w:hAnsi="Cambria Math"/>
             </w:rPr>
-            <m:t>∵</m:t>
-          </m:r>
-          <m:r>
-            <w:rPr>
-              <w:rFonts w:ascii="Cambria Math" w:hAnsi="Cambria Math"/>
-            </w:rPr>
-            <m:t>P(Credit Card Deal | No) &gt; P(Credit Card Deal | Yes</m:t>
+            <w:lastRenderedPageBreak/>
+            <m:t>∵P(Credit Card Deal | No) &gt; P(Credit Card Deal | Yes</m:t>
           </m:r>
           <m:r>
             <w:rPr>
@@ -4486,13 +6148,7 @@
           <w:rPr>
             <w:rFonts w:ascii="Cambria Math" w:hAnsi="Cambria Math"/>
           </w:rPr>
-          <m:t>μ</m:t>
-        </m:r>
-        <m:r>
-          <w:rPr>
-            <w:rFonts w:ascii="Cambria Math" w:hAnsi="Cambria Math"/>
-          </w:rPr>
-          <m:t>=1</m:t>
+          <m:t>μ=1</m:t>
         </m:r>
       </m:oMath>
     </w:p>
@@ -4541,33 +6197,18 @@
             <w:rPr>
               <w:rFonts w:ascii="Cambria Math" w:hAnsi="Cambria Math" w:cs="Cambria Math"/>
             </w:rPr>
+            <m:t xml:space="preserve"> Credit Card Promotion)</m:t>
+          </m:r>
+          <m:r>
+            <w:rPr>
+              <w:rFonts w:ascii="Cambria Math" w:hAnsi="Cambria Math"/>
+            </w:rPr>
             <m:t xml:space="preserve"> </m:t>
           </m:r>
           <m:r>
-            <w:rPr>
-              <w:rFonts w:ascii="Cambria Math" w:hAnsi="Cambria Math" w:cs="Cambria Math"/>
-            </w:rPr>
-            <m:t xml:space="preserve">Credit Card </m:t>
-          </m:r>
-          <m:r>
-            <w:rPr>
-              <w:rFonts w:ascii="Cambria Math" w:hAnsi="Cambria Math" w:cs="Cambria Math"/>
-            </w:rPr>
-            <m:t>Promotion</m:t>
-          </m:r>
-          <m:r>
-            <w:rPr>
-              <w:rFonts w:ascii="Cambria Math" w:hAnsi="Cambria Math" w:cs="Cambria Math"/>
-            </w:rPr>
-            <m:t>)</m:t>
-          </m:r>
-          <m:r>
-            <w:rPr>
-              <w:rFonts w:ascii="Cambria Math" w:hAnsi="Cambria Math"/>
-            </w:rPr>
-            <m:t xml:space="preserve"> </m:t>
-          </m:r>
-          <m:r>
+            <m:rPr>
+              <m:sty m:val="p"/>
+            </m:rPr>
             <w:rPr>
               <w:rFonts w:ascii="Cambria Math" w:hAnsi="Cambria Math"/>
             </w:rPr>
@@ -4602,13 +6243,7 @@
                 <w:rPr>
                   <w:rFonts w:ascii="Cambria Math" w:hAnsi="Cambria Math"/>
                 </w:rPr>
-                <m:t xml:space="preserve"> </m:t>
-              </m:r>
-              <m:r>
-                <w:rPr>
-                  <w:rFonts w:ascii="Cambria Math" w:hAnsi="Cambria Math"/>
-                </w:rPr>
-                <m:t xml:space="preserve">Credit </m:t>
+                <m:t xml:space="preserve"> Credit </m:t>
               </m:r>
             </m:e>
           </m:d>
@@ -4633,13 +6268,7 @@
                 <w:rPr>
                   <w:rFonts w:ascii="Cambria Math" w:hAnsi="Cambria Math"/>
                 </w:rPr>
-                <m:t xml:space="preserve"> </m:t>
-              </m:r>
-              <m:r>
-                <w:rPr>
-                  <w:rFonts w:ascii="Cambria Math" w:hAnsi="Cambria Math"/>
-                </w:rPr>
-                <m:t xml:space="preserve">Card </m:t>
+                <m:t xml:space="preserve"> Card </m:t>
               </m:r>
             </m:e>
           </m:d>
@@ -4664,19 +6293,7 @@
                 <w:rPr>
                   <w:rFonts w:ascii="Cambria Math" w:hAnsi="Cambria Math"/>
                 </w:rPr>
-                <m:t xml:space="preserve"> </m:t>
-              </m:r>
-              <m:r>
-                <w:rPr>
-                  <w:rFonts w:ascii="Cambria Math" w:hAnsi="Cambria Math"/>
-                </w:rPr>
-                <m:t>Promotion</m:t>
-              </m:r>
-              <m:r>
-                <w:rPr>
-                  <w:rFonts w:ascii="Cambria Math" w:hAnsi="Cambria Math"/>
-                </w:rPr>
-                <m:t xml:space="preserve"> </m:t>
+                <m:t xml:space="preserve"> Promotion </m:t>
               </m:r>
             </m:e>
           </m:d>
@@ -4721,7 +6338,6 @@
             <w:rPr>
               <w:rFonts w:ascii="Cambria Math" w:hAnsi="Cambria Math" w:cs="Cambria Math"/>
             </w:rPr>
-            <w:lastRenderedPageBreak/>
             <m:t>P</m:t>
           </m:r>
           <m:d>
@@ -4753,25 +6369,7 @@
             <w:rPr>
               <w:rFonts w:ascii="Cambria Math" w:hAnsi="Cambria Math" w:cs="Cambria Math"/>
             </w:rPr>
-            <m:t xml:space="preserve"> </m:t>
-          </m:r>
-          <m:r>
-            <w:rPr>
-              <w:rFonts w:ascii="Cambria Math" w:hAnsi="Cambria Math" w:cs="Cambria Math"/>
-            </w:rPr>
-            <m:t xml:space="preserve">Credit Card </m:t>
-          </m:r>
-          <m:r>
-            <w:rPr>
-              <w:rFonts w:ascii="Cambria Math" w:hAnsi="Cambria Math" w:cs="Cambria Math"/>
-            </w:rPr>
-            <m:t>Promotion</m:t>
-          </m:r>
-          <m:r>
-            <w:rPr>
-              <w:rFonts w:ascii="Cambria Math" w:hAnsi="Cambria Math" w:cs="Cambria Math"/>
-            </w:rPr>
-            <m:t>)</m:t>
+            <m:t xml:space="preserve"> Credit Card Promotion)</m:t>
           </m:r>
           <m:r>
             <w:rPr>
@@ -4953,13 +6551,7 @@
                 <w:rPr>
                   <w:rFonts w:ascii="Cambria Math" w:hAnsi="Cambria Math" w:cs="Cambria Math"/>
                 </w:rPr>
-                <m:t xml:space="preserve">Not </m:t>
-              </m:r>
-              <m:r>
-                <w:rPr>
-                  <w:rFonts w:ascii="Cambria Math" w:hAnsi="Cambria Math" w:cs="Cambria Math"/>
-                </w:rPr>
-                <m:t xml:space="preserve">Spam </m:t>
+                <m:t xml:space="preserve">Not Spam </m:t>
               </m:r>
               <m:ctrlPr>
                 <w:rPr>
@@ -4973,19 +6565,7 @@
             <w:rPr>
               <w:rFonts w:ascii="Cambria Math" w:hAnsi="Cambria Math" w:cs="Cambria Math"/>
             </w:rPr>
-            <m:t xml:space="preserve"> </m:t>
-          </m:r>
-          <m:r>
-            <w:rPr>
-              <w:rFonts w:ascii="Cambria Math" w:hAnsi="Cambria Math" w:cs="Cambria Math"/>
-            </w:rPr>
-            <m:t>Credit Card Promotion</m:t>
-          </m:r>
-          <m:r>
-            <w:rPr>
-              <w:rFonts w:ascii="Cambria Math" w:hAnsi="Cambria Math" w:cs="Cambria Math"/>
-            </w:rPr>
-            <m:t>)</m:t>
+            <m:t xml:space="preserve"> Credit Card Promotion)</m:t>
           </m:r>
           <m:r>
             <w:rPr>
@@ -5013,13 +6593,7 @@
                 <w:rPr>
                   <w:rFonts w:ascii="Cambria Math" w:hAnsi="Cambria Math"/>
                 </w:rPr>
-                <m:t>2</m:t>
-              </m:r>
-              <m:r>
-                <w:rPr>
-                  <w:rFonts w:ascii="Cambria Math" w:hAnsi="Cambria Math"/>
-                </w:rPr>
-                <m:t>+μ</m:t>
+                <m:t>2+μ</m:t>
               </m:r>
             </m:num>
             <m:den>
@@ -5051,13 +6625,7 @@
                 <w:rPr>
                   <w:rFonts w:ascii="Cambria Math" w:hAnsi="Cambria Math"/>
                 </w:rPr>
-                <m:t>3</m:t>
-              </m:r>
-              <m:r>
-                <w:rPr>
-                  <w:rFonts w:ascii="Cambria Math" w:hAnsi="Cambria Math"/>
-                </w:rPr>
-                <m:t>+μ</m:t>
+                <m:t>3+μ</m:t>
               </m:r>
             </m:num>
             <m:den>
@@ -5089,13 +6657,7 @@
                 <w:rPr>
                   <w:rFonts w:ascii="Cambria Math" w:hAnsi="Cambria Math"/>
                 </w:rPr>
-                <m:t>2</m:t>
-              </m:r>
-              <m:r>
-                <w:rPr>
-                  <w:rFonts w:ascii="Cambria Math" w:hAnsi="Cambria Math"/>
-                </w:rPr>
-                <m:t>+μ</m:t>
+                <m:t>2+μ</m:t>
               </m:r>
             </m:num>
             <m:den>
@@ -5149,13 +6711,7 @@
             <w:rPr>
               <w:rFonts w:ascii="Cambria Math" w:eastAsiaTheme="minorEastAsia" w:hAnsi="Cambria Math"/>
             </w:rPr>
-            <m:t>0.</m:t>
-          </m:r>
-          <m:r>
-            <w:rPr>
-              <w:rFonts w:ascii="Cambria Math" w:eastAsiaTheme="minorEastAsia" w:hAnsi="Cambria Math"/>
-            </w:rPr>
-            <m:t>3</m:t>
+            <m:t>0.3</m:t>
           </m:r>
         </m:oMath>
       </m:oMathPara>
@@ -5187,13 +6743,7 @@
             <w:rPr>
               <w:rFonts w:ascii="Cambria Math" w:hAnsi="Cambria Math"/>
             </w:rPr>
-            <m:t>| No)</m:t>
-          </m:r>
-          <m:r>
-            <w:rPr>
-              <w:rFonts w:ascii="Cambria Math" w:hAnsi="Cambria Math"/>
-            </w:rPr>
-            <m:t>=</m:t>
+            <m:t>| No)=</m:t>
           </m:r>
           <m:f>
             <m:fPr>
@@ -5210,13 +6760,7 @@
                 <w:rPr>
                   <w:rFonts w:ascii="Cambria Math" w:hAnsi="Cambria Math"/>
                 </w:rPr>
-                <m:t>0.</m:t>
-              </m:r>
-              <m:r>
-                <w:rPr>
-                  <w:rFonts w:ascii="Cambria Math" w:hAnsi="Cambria Math"/>
-                </w:rPr>
-                <m:t>3</m:t>
+                <m:t>0.3</m:t>
               </m:r>
             </m:num>
             <m:den>
@@ -5224,25 +6768,7 @@
                 <w:rPr>
                   <w:rFonts w:ascii="Cambria Math" w:hAnsi="Cambria Math"/>
                 </w:rPr>
-                <m:t>0.</m:t>
-              </m:r>
-              <m:r>
-                <w:rPr>
-                  <w:rFonts w:ascii="Cambria Math" w:hAnsi="Cambria Math"/>
-                </w:rPr>
-                <m:t>3</m:t>
-              </m:r>
-              <m:r>
-                <w:rPr>
-                  <w:rFonts w:ascii="Cambria Math" w:hAnsi="Cambria Math"/>
-                </w:rPr>
-                <m:t>+0.0</m:t>
-              </m:r>
-              <m:r>
-                <w:rPr>
-                  <w:rFonts w:ascii="Cambria Math" w:hAnsi="Cambria Math"/>
-                </w:rPr>
-                <m:t>56</m:t>
+                <m:t>0.3+0.056</m:t>
               </m:r>
             </m:den>
           </m:f>
@@ -5288,25 +6814,7 @@
             <w:rPr>
               <w:rFonts w:ascii="Cambria Math" w:hAnsi="Cambria Math"/>
             </w:rPr>
-            <m:t xml:space="preserve">| </m:t>
-          </m:r>
-          <m:r>
-            <w:rPr>
-              <w:rFonts w:ascii="Cambria Math" w:hAnsi="Cambria Math"/>
-            </w:rPr>
-            <m:t>Yes</m:t>
-          </m:r>
-          <m:r>
-            <w:rPr>
-              <w:rFonts w:ascii="Cambria Math" w:hAnsi="Cambria Math"/>
-            </w:rPr>
-            <m:t>)</m:t>
-          </m:r>
-          <m:r>
-            <w:rPr>
-              <w:rFonts w:ascii="Cambria Math" w:hAnsi="Cambria Math"/>
-            </w:rPr>
-            <m:t>=</m:t>
+            <m:t>| Yes)=</m:t>
           </m:r>
           <m:f>
             <m:fPr>
@@ -5323,13 +6831,7 @@
                 <w:rPr>
                   <w:rFonts w:ascii="Cambria Math" w:hAnsi="Cambria Math"/>
                 </w:rPr>
-                <m:t>0.0</m:t>
-              </m:r>
-              <m:r>
-                <w:rPr>
-                  <w:rFonts w:ascii="Cambria Math" w:hAnsi="Cambria Math"/>
-                </w:rPr>
-                <m:t>56</m:t>
+                <m:t>0.056</m:t>
               </m:r>
             </m:num>
             <m:den>
@@ -5337,25 +6839,7 @@
                 <w:rPr>
                   <w:rFonts w:ascii="Cambria Math" w:hAnsi="Cambria Math"/>
                 </w:rPr>
-                <m:t>0.</m:t>
-              </m:r>
-              <m:r>
-                <w:rPr>
-                  <w:rFonts w:ascii="Cambria Math" w:hAnsi="Cambria Math"/>
-                </w:rPr>
-                <m:t>3</m:t>
-              </m:r>
-              <m:r>
-                <w:rPr>
-                  <w:rFonts w:ascii="Cambria Math" w:hAnsi="Cambria Math"/>
-                </w:rPr>
-                <m:t>+0.0</m:t>
-              </m:r>
-              <m:r>
-                <w:rPr>
-                  <w:rFonts w:ascii="Cambria Math" w:hAnsi="Cambria Math"/>
-                </w:rPr>
-                <m:t>56</m:t>
+                <m:t>0.3+0.056</m:t>
               </m:r>
             </m:den>
           </m:f>
@@ -5363,13 +6847,7 @@
             <w:rPr>
               <w:rFonts w:ascii="Cambria Math" w:hAnsi="Cambria Math"/>
             </w:rPr>
-            <m:t>=0.1</m:t>
-          </m:r>
-          <m:r>
-            <w:rPr>
-              <w:rFonts w:ascii="Cambria Math" w:hAnsi="Cambria Math"/>
-            </w:rPr>
-            <m:t>6</m:t>
+            <m:t>=0.16</m:t>
           </m:r>
         </m:oMath>
       </m:oMathPara>
@@ -5389,13 +6867,7 @@
             <w:rPr>
               <w:rFonts w:ascii="Cambria Math" w:hAnsi="Cambria Math"/>
             </w:rPr>
-            <m:t>∵</m:t>
-          </m:r>
-          <m:r>
-            <w:rPr>
-              <w:rFonts w:ascii="Cambria Math" w:hAnsi="Cambria Math"/>
-            </w:rPr>
-            <m:t xml:space="preserve">P(Credit Card </m:t>
+            <m:t xml:space="preserve">∵P(Credit Card </m:t>
           </m:r>
           <m:r>
             <w:rPr>
@@ -5443,21 +6915,7 @@
           <w:rFonts w:eastAsiaTheme="minorEastAsia" w:cstheme="minorHAnsi"/>
           <w:iCs/>
         </w:rPr>
-        <w:t xml:space="preserve">Therefore, “Credit Card </w:t>
-      </w:r>
-      <w:r>
-        <w:rPr>
-          <w:rFonts w:eastAsiaTheme="minorEastAsia" w:cstheme="minorHAnsi"/>
-          <w:iCs/>
-        </w:rPr>
-        <w:t>Promotion</w:t>
-      </w:r>
-      <w:r>
-        <w:rPr>
-          <w:rFonts w:eastAsiaTheme="minorEastAsia" w:cstheme="minorHAnsi"/>
-          <w:iCs/>
-        </w:rPr>
-        <w:t>” is NOT SPAM</w:t>
+        <w:t>Therefore, “Credit Card Promotion” is NOT SPAM</w:t>
       </w:r>
     </w:p>
     <w:p>
@@ -5477,6 +6935,9 @@
         <w:jc w:val="center"/>
       </w:pPr>
       <w:r>
+        <w:rPr>
+          <w:noProof/>
+        </w:rPr>
         <w:drawing>
           <wp:inline distT="0" distB="0" distL="0" distR="0" wp14:anchorId="281DF3A9" wp14:editId="2019688C">
             <wp:extent cx="3213265" cy="2222614"/>
@@ -5493,7 +6954,7 @@
                     <pic:cNvPicPr/>
                   </pic:nvPicPr>
                   <pic:blipFill>
-                    <a:blip r:embed="rId12"/>
+                    <a:blip r:embed="rId13"/>
                     <a:stretch>
                       <a:fillRect/>
                     </a:stretch>
@@ -5584,13 +7045,7 @@
                 <w:rPr>
                   <w:rFonts w:ascii="Cambria Math" w:eastAsiaTheme="minorEastAsia" w:hAnsi="Cambria Math"/>
                 </w:rPr>
-                <m:t xml:space="preserve"># instances with </m:t>
-              </m:r>
-              <m:r>
-                <w:rPr>
-                  <w:rFonts w:ascii="Cambria Math" w:eastAsiaTheme="minorEastAsia" w:hAnsi="Cambria Math"/>
-                </w:rPr>
-                <m:t>interest</m:t>
+                <m:t># instances with interest</m:t>
               </m:r>
             </m:den>
           </m:f>
@@ -5673,6 +7128,79 @@
     </w:p>
     <w:p>
       <w:pPr>
+        <w:jc w:val="center"/>
+        <w:rPr>
+          <w:rFonts w:eastAsiaTheme="minorEastAsia"/>
+        </w:rPr>
+      </w:pPr>
+      <m:oMath>
+        <m:r>
+          <w:rPr>
+            <w:rFonts w:ascii="Cambria Math" w:hAnsi="Cambria Math"/>
+          </w:rPr>
+          <m:t xml:space="preserve">Confidence </m:t>
+        </m:r>
+        <m:d>
+          <m:dPr>
+            <m:ctrlPr>
+              <w:rPr>
+                <w:rFonts w:ascii="Cambria Math" w:hAnsi="Cambria Math"/>
+                <w:i/>
+              </w:rPr>
+            </m:ctrlPr>
+          </m:dPr>
+          <m:e>
+            <m:r>
+              <w:rPr>
+                <w:rFonts w:ascii="Cambria Math" w:hAnsi="Cambria Math"/>
+              </w:rPr>
+              <m:t>Credit Interest→Card</m:t>
+            </m:r>
+          </m:e>
+        </m:d>
+        <m:r>
+          <w:rPr>
+            <w:rFonts w:ascii="Cambria Math" w:eastAsiaTheme="minorEastAsia" w:hAnsi="Cambria Math"/>
+          </w:rPr>
+          <m:t>=</m:t>
+        </m:r>
+        <m:f>
+          <m:fPr>
+            <m:ctrlPr>
+              <w:rPr>
+                <w:rFonts w:ascii="Cambria Math" w:eastAsiaTheme="minorEastAsia" w:hAnsi="Cambria Math"/>
+                <w:i/>
+              </w:rPr>
+            </m:ctrlPr>
+          </m:fPr>
+          <m:num>
+            <m:r>
+              <w:rPr>
+                <w:rFonts w:ascii="Cambria Math" w:eastAsiaTheme="minorEastAsia" w:hAnsi="Cambria Math"/>
+              </w:rPr>
+              <m:t># instances with credit,  interest,  card</m:t>
+            </m:r>
+          </m:num>
+          <m:den>
+            <m:r>
+              <w:rPr>
+                <w:rFonts w:ascii="Cambria Math" w:eastAsiaTheme="minorEastAsia" w:hAnsi="Cambria Math"/>
+              </w:rPr>
+              <m:t># instances with credit,  interest</m:t>
+            </m:r>
+          </m:den>
+        </m:f>
+      </m:oMath>
+      <w:r>
+        <w:rPr>
+          <w:rFonts w:eastAsiaTheme="minorEastAsia"/>
+        </w:rPr>
+        <w:tab/>
+        <w:t>… (a)</w:t>
+      </w:r>
+    </w:p>
+    <w:p>
+      <w:pPr>
         <w:jc w:val="both"/>
         <w:rPr>
           <w:rFonts w:eastAsiaTheme="minorEastAsia"/>
@@ -5700,13 +7228,7 @@
                 <w:rPr>
                   <w:rFonts w:ascii="Cambria Math" w:hAnsi="Cambria Math"/>
                 </w:rPr>
-                <m:t xml:space="preserve">Credit </m:t>
-              </m:r>
-              <m:r>
-                <w:rPr>
-                  <w:rFonts w:ascii="Cambria Math" w:hAnsi="Cambria Math"/>
-                </w:rPr>
-                <m:t>Interest→Card</m:t>
+                <m:t>Credit Interest→Card</m:t>
               </m:r>
             </m:e>
           </m:d>
@@ -5730,31 +7252,7 @@
                 <w:rPr>
                   <w:rFonts w:ascii="Cambria Math" w:eastAsiaTheme="minorEastAsia" w:hAnsi="Cambria Math"/>
                 </w:rPr>
-                <m:t xml:space="preserve"># instances with </m:t>
-              </m:r>
-              <m:r>
-                <w:rPr>
-                  <w:rFonts w:ascii="Cambria Math" w:eastAsiaTheme="minorEastAsia" w:hAnsi="Cambria Math"/>
-                </w:rPr>
-                <m:t xml:space="preserve">credit,  </m:t>
-              </m:r>
-              <m:r>
-                <w:rPr>
-                  <w:rFonts w:ascii="Cambria Math" w:eastAsiaTheme="minorEastAsia" w:hAnsi="Cambria Math"/>
-                </w:rPr>
-                <m:t>interest</m:t>
-              </m:r>
-              <m:r>
-                <w:rPr>
-                  <w:rFonts w:ascii="Cambria Math" w:eastAsiaTheme="minorEastAsia" w:hAnsi="Cambria Math"/>
-                </w:rPr>
-                <m:t xml:space="preserve">, </m:t>
-              </m:r>
-              <m:r>
-                <w:rPr>
-                  <w:rFonts w:ascii="Cambria Math" w:eastAsiaTheme="minorEastAsia" w:hAnsi="Cambria Math"/>
-                </w:rPr>
-                <m:t xml:space="preserve"> card</m:t>
+                <m:t>1</m:t>
               </m:r>
             </m:num>
             <m:den>
@@ -5762,13 +7260,184 @@
                 <w:rPr>
                   <w:rFonts w:ascii="Cambria Math" w:eastAsiaTheme="minorEastAsia" w:hAnsi="Cambria Math"/>
                 </w:rPr>
-                <m:t xml:space="preserve"># instances with </m:t>
-              </m:r>
-              <m:r>
-                <w:rPr>
-                  <w:rFonts w:ascii="Cambria Math" w:eastAsiaTheme="minorEastAsia" w:hAnsi="Cambria Math"/>
-                </w:rPr>
-                <m:t>credit,  interest</m:t>
+                <m:t>1</m:t>
+              </m:r>
+            </m:den>
+          </m:f>
+          <m:r>
+            <w:rPr>
+              <w:rFonts w:ascii="Cambria Math" w:eastAsiaTheme="minorEastAsia" w:hAnsi="Cambria Math"/>
+            </w:rPr>
+            <m:t>=1</m:t>
+          </m:r>
+        </m:oMath>
+      </m:oMathPara>
+    </w:p>
+    <w:p>
+      <w:pPr>
+        <w:jc w:val="both"/>
+      </w:pPr>
+      <w:r>
+        <w:rPr>
+          <w:rFonts w:eastAsiaTheme="minorEastAsia"/>
+        </w:rPr>
+        <w:t xml:space="preserve">This confidence is </w:t>
+      </w:r>
+      <w:r>
+        <w:rPr>
+          <w:rFonts w:eastAsiaTheme="minorEastAsia"/>
+        </w:rPr>
+        <w:t>high,</w:t>
+      </w:r>
+      <w:r>
+        <w:rPr>
+          <w:rFonts w:eastAsiaTheme="minorEastAsia"/>
+        </w:rPr>
+        <w:t xml:space="preserve"> but the words “Credit Interest”</w:t>
+      </w:r>
+      <w:r>
+        <w:rPr>
+          <w:rFonts w:eastAsiaTheme="minorEastAsia"/>
+        </w:rPr>
+        <w:t xml:space="preserve"> is not frequent.</w:t>
+      </w:r>
+    </w:p>
+    <w:p>
+      <w:pPr>
+        <w:jc w:val="center"/>
+        <w:rPr>
+          <w:rFonts w:eastAsiaTheme="minorEastAsia"/>
+        </w:rPr>
+      </w:pPr>
+      <m:oMath>
+        <m:r>
+          <w:rPr>
+            <w:rFonts w:ascii="Cambria Math" w:hAnsi="Cambria Math"/>
+          </w:rPr>
+          <w:lastRenderedPageBreak/>
+          <m:t xml:space="preserve">Confidence </m:t>
+        </m:r>
+        <m:d>
+          <m:dPr>
+            <m:ctrlPr>
+              <w:rPr>
+                <w:rFonts w:ascii="Cambria Math" w:hAnsi="Cambria Math"/>
+                <w:i/>
+              </w:rPr>
+            </m:ctrlPr>
+          </m:dPr>
+          <m:e>
+            <m:r>
+              <w:rPr>
+                <w:rFonts w:ascii="Cambria Math" w:hAnsi="Cambria Math"/>
+              </w:rPr>
+              <m:t>Interest→Card Credit</m:t>
+            </m:r>
+          </m:e>
+        </m:d>
+        <m:r>
+          <w:rPr>
+            <w:rFonts w:ascii="Cambria Math" w:eastAsiaTheme="minorEastAsia" w:hAnsi="Cambria Math"/>
+          </w:rPr>
+          <m:t>=</m:t>
+        </m:r>
+        <m:f>
+          <m:fPr>
+            <m:ctrlPr>
+              <w:rPr>
+                <w:rFonts w:ascii="Cambria Math" w:eastAsiaTheme="minorEastAsia" w:hAnsi="Cambria Math"/>
+                <w:i/>
+              </w:rPr>
+            </m:ctrlPr>
+          </m:fPr>
+          <m:num>
+            <m:r>
+              <w:rPr>
+                <w:rFonts w:ascii="Cambria Math" w:eastAsiaTheme="minorEastAsia" w:hAnsi="Cambria Math"/>
+              </w:rPr>
+              <m:t># instances with interest,  card,  credit</m:t>
+            </m:r>
+          </m:num>
+          <m:den>
+            <m:r>
+              <w:rPr>
+                <w:rFonts w:ascii="Cambria Math" w:eastAsiaTheme="minorEastAsia" w:hAnsi="Cambria Math"/>
+              </w:rPr>
+              <m:t># instances with interest</m:t>
+            </m:r>
+          </m:den>
+        </m:f>
+      </m:oMath>
+      <w:r>
+        <w:rPr>
+          <w:rFonts w:eastAsiaTheme="minorEastAsia"/>
+        </w:rPr>
+        <w:tab/>
+        <w:t>… (b)</w:t>
+      </w:r>
+    </w:p>
+    <w:p>
+      <w:pPr>
+        <w:jc w:val="both"/>
+        <w:rPr>
+          <w:rFonts w:eastAsiaTheme="minorEastAsia"/>
+        </w:rPr>
+      </w:pPr>
+      <m:oMathPara>
+        <m:oMath>
+          <m:r>
+            <w:rPr>
+              <w:rFonts w:ascii="Cambria Math" w:hAnsi="Cambria Math"/>
+            </w:rPr>
+            <m:t xml:space="preserve">Confidence </m:t>
+          </m:r>
+          <m:d>
+            <m:dPr>
+              <m:ctrlPr>
+                <w:rPr>
+                  <w:rFonts w:ascii="Cambria Math" w:hAnsi="Cambria Math"/>
+                  <w:i/>
+                </w:rPr>
+              </m:ctrlPr>
+            </m:dPr>
+            <m:e>
+              <m:r>
+                <w:rPr>
+                  <w:rFonts w:ascii="Cambria Math" w:hAnsi="Cambria Math"/>
+                </w:rPr>
+                <m:t>Interest→Card Credit</m:t>
+              </m:r>
+            </m:e>
+          </m:d>
+          <m:r>
+            <w:rPr>
+              <w:rFonts w:ascii="Cambria Math" w:eastAsiaTheme="minorEastAsia" w:hAnsi="Cambria Math"/>
+            </w:rPr>
+            <m:t>=</m:t>
+          </m:r>
+          <m:f>
+            <m:fPr>
+              <m:ctrlPr>
+                <w:rPr>
+                  <w:rFonts w:ascii="Cambria Math" w:eastAsiaTheme="minorEastAsia" w:hAnsi="Cambria Math"/>
+                  <w:i/>
+                </w:rPr>
+              </m:ctrlPr>
+            </m:fPr>
+            <m:num>
+              <m:r>
+                <w:rPr>
+                  <w:rFonts w:ascii="Cambria Math" w:eastAsiaTheme="minorEastAsia" w:hAnsi="Cambria Math"/>
+                </w:rPr>
+                <m:t>1</m:t>
+              </m:r>
+            </m:num>
+            <m:den>
+              <m:r>
+                <w:rPr>
+                  <w:rFonts w:ascii="Cambria Math" w:eastAsiaTheme="minorEastAsia" w:hAnsi="Cambria Math"/>
+                </w:rPr>
+                <m:t>4</m:t>
               </m:r>
             </m:den>
           </m:f>
@@ -5778,20 +7447,23 @@
     <w:p>
       <w:pPr>
         <w:jc w:val="both"/>
+        <w:rPr>
+          <w:rFonts w:eastAsiaTheme="minorEastAsia"/>
+        </w:rPr>
       </w:pPr>
       <m:oMathPara>
         <m:oMath>
           <m:r>
             <w:rPr>
-              <w:rFonts w:ascii="Cambria Math" w:hAnsi="Cambria Math"/>
-            </w:rPr>
-            <m:t xml:space="preserve">Confidence </m:t>
+              <w:rFonts w:ascii="Cambria Math" w:eastAsiaTheme="minorEastAsia" w:hAnsi="Cambria Math"/>
+            </w:rPr>
+            <m:t>P</m:t>
           </m:r>
           <m:d>
             <m:dPr>
               <m:ctrlPr>
                 <w:rPr>
-                  <w:rFonts w:ascii="Cambria Math" w:hAnsi="Cambria Math"/>
+                  <w:rFonts w:ascii="Cambria Math" w:eastAsiaTheme="minorEastAsia" w:hAnsi="Cambria Math"/>
                   <w:i/>
                 </w:rPr>
               </m:ctrlPr>
@@ -5799,15 +7471,15 @@
             <m:e>
               <m:r>
                 <w:rPr>
-                  <w:rFonts w:ascii="Cambria Math" w:hAnsi="Cambria Math"/>
-                </w:rPr>
-                <m:t xml:space="preserve">Credit </m:t>
-              </m:r>
-              <m:r>
-                <w:rPr>
-                  <w:rFonts w:ascii="Cambria Math" w:hAnsi="Cambria Math"/>
-                </w:rPr>
-                <m:t>Interest→Card</m:t>
+                  <w:rFonts w:ascii="Cambria Math" w:eastAsiaTheme="minorEastAsia" w:hAnsi="Cambria Math"/>
+                </w:rPr>
+                <m:t>I</m:t>
+              </m:r>
+              <m:r>
+                <w:rPr>
+                  <w:rFonts w:ascii="Cambria Math" w:eastAsiaTheme="minorEastAsia" w:hAnsi="Cambria Math"/>
+                </w:rPr>
+                <m:t>nterest</m:t>
               </m:r>
             </m:e>
           </m:d>
@@ -5815,7 +7487,7 @@
             <w:rPr>
               <w:rFonts w:ascii="Cambria Math" w:eastAsiaTheme="minorEastAsia" w:hAnsi="Cambria Math"/>
             </w:rPr>
-            <m:t>=</m:t>
+            <m:t xml:space="preserve">= </m:t>
           </m:r>
           <m:f>
             <m:fPr>
@@ -5831,7 +7503,7 @@
                 <w:rPr>
                   <w:rFonts w:ascii="Cambria Math" w:eastAsiaTheme="minorEastAsia" w:hAnsi="Cambria Math"/>
                 </w:rPr>
-                <m:t>1</m:t>
+                <m:t>4</m:t>
               </m:r>
             </m:num>
             <m:den>
@@ -5839,7 +7511,7 @@
                 <w:rPr>
                   <w:rFonts w:ascii="Cambria Math" w:eastAsiaTheme="minorEastAsia" w:hAnsi="Cambria Math"/>
                 </w:rPr>
-                <m:t>1</m:t>
+                <m:t>8</m:t>
               </m:r>
             </m:den>
           </m:f>
@@ -5847,31 +7519,19 @@
             <w:rPr>
               <w:rFonts w:ascii="Cambria Math" w:eastAsiaTheme="minorEastAsia" w:hAnsi="Cambria Math"/>
             </w:rPr>
-            <m:t>=1</m:t>
-          </m:r>
-        </m:oMath>
-      </m:oMathPara>
-    </w:p>
-    <w:p>
-      <w:pPr>
-        <w:jc w:val="both"/>
-        <w:rPr>
-          <w:rFonts w:eastAsiaTheme="minorEastAsia"/>
-        </w:rPr>
-      </w:pPr>
-      <m:oMathPara>
-        <m:oMath>
-          <m:r>
-            <w:rPr>
-              <w:rFonts w:ascii="Cambria Math" w:hAnsi="Cambria Math"/>
-            </w:rPr>
-            <m:t xml:space="preserve">Confidence </m:t>
+            <m:t>&gt;</m:t>
+          </m:r>
+          <m:r>
+            <w:rPr>
+              <w:rFonts w:ascii="Cambria Math" w:eastAsiaTheme="minorEastAsia" w:hAnsi="Cambria Math"/>
+            </w:rPr>
+            <m:t>P</m:t>
           </m:r>
           <m:d>
             <m:dPr>
               <m:ctrlPr>
                 <w:rPr>
-                  <w:rFonts w:ascii="Cambria Math" w:hAnsi="Cambria Math"/>
+                  <w:rFonts w:ascii="Cambria Math" w:eastAsiaTheme="minorEastAsia" w:hAnsi="Cambria Math"/>
                   <w:i/>
                 </w:rPr>
               </m:ctrlPr>
@@ -5879,15 +7539,15 @@
             <m:e>
               <m:r>
                 <w:rPr>
-                  <w:rFonts w:ascii="Cambria Math" w:hAnsi="Cambria Math"/>
-                </w:rPr>
-                <m:t>Interest→Card</m:t>
-              </m:r>
-              <m:r>
-                <w:rPr>
-                  <w:rFonts w:ascii="Cambria Math" w:hAnsi="Cambria Math"/>
-                </w:rPr>
-                <m:t xml:space="preserve"> Credit</m:t>
+                  <w:rFonts w:ascii="Cambria Math" w:eastAsiaTheme="minorEastAsia" w:hAnsi="Cambria Math"/>
+                </w:rPr>
+                <m:t>Credit I</m:t>
+              </m:r>
+              <m:r>
+                <w:rPr>
+                  <w:rFonts w:ascii="Cambria Math" w:eastAsiaTheme="minorEastAsia" w:hAnsi="Cambria Math"/>
+                </w:rPr>
+                <m:t>nterest</m:t>
               </m:r>
             </m:e>
           </m:d>
@@ -5895,7 +7555,7 @@
             <w:rPr>
               <w:rFonts w:ascii="Cambria Math" w:eastAsiaTheme="minorEastAsia" w:hAnsi="Cambria Math"/>
             </w:rPr>
-            <m:t>=</m:t>
+            <m:t xml:space="preserve">= </m:t>
           </m:r>
           <m:f>
             <m:fPr>
@@ -5911,37 +7571,7 @@
                 <w:rPr>
                   <w:rFonts w:ascii="Cambria Math" w:eastAsiaTheme="minorEastAsia" w:hAnsi="Cambria Math"/>
                 </w:rPr>
-                <m:t># instances with interest</m:t>
-              </m:r>
-              <m:r>
-                <w:rPr>
-                  <w:rFonts w:ascii="Cambria Math" w:eastAsiaTheme="minorEastAsia" w:hAnsi="Cambria Math"/>
-                </w:rPr>
-                <m:t>,</m:t>
-              </m:r>
-              <m:r>
-                <w:rPr>
-                  <w:rFonts w:ascii="Cambria Math" w:eastAsiaTheme="minorEastAsia" w:hAnsi="Cambria Math"/>
-                </w:rPr>
-                <m:t xml:space="preserve"> </m:t>
-              </m:r>
-              <m:r>
-                <w:rPr>
-                  <w:rFonts w:ascii="Cambria Math" w:eastAsiaTheme="minorEastAsia" w:hAnsi="Cambria Math"/>
-                </w:rPr>
-                <m:t xml:space="preserve"> </m:t>
-              </m:r>
-              <m:r>
-                <w:rPr>
-                  <w:rFonts w:ascii="Cambria Math" w:eastAsiaTheme="minorEastAsia" w:hAnsi="Cambria Math"/>
-                </w:rPr>
-                <m:t>card</m:t>
-              </m:r>
-              <m:r>
-                <w:rPr>
-                  <w:rFonts w:ascii="Cambria Math" w:eastAsiaTheme="minorEastAsia" w:hAnsi="Cambria Math"/>
-                </w:rPr>
-                <m:t>,  credit</m:t>
+                <m:t>1</m:t>
               </m:r>
             </m:num>
             <m:den>
@@ -5949,13 +7579,7 @@
                 <w:rPr>
                   <w:rFonts w:ascii="Cambria Math" w:eastAsiaTheme="minorEastAsia" w:hAnsi="Cambria Math"/>
                 </w:rPr>
-                <m:t xml:space="preserve"># instances with </m:t>
-              </m:r>
-              <m:r>
-                <w:rPr>
-                  <w:rFonts w:ascii="Cambria Math" w:eastAsiaTheme="minorEastAsia" w:hAnsi="Cambria Math"/>
-                </w:rPr>
-                <m:t>interest</m:t>
+                <m:t>8</m:t>
               </m:r>
             </m:den>
           </m:f>
@@ -5965,77 +7589,32 @@
     <w:p>
       <w:pPr>
         <w:jc w:val="both"/>
-      </w:pPr>
-      <m:oMathPara>
-        <m:oMath>
-          <m:r>
-            <w:rPr>
-              <w:rFonts w:ascii="Cambria Math" w:hAnsi="Cambria Math"/>
-            </w:rPr>
-            <m:t xml:space="preserve">Confidence </m:t>
-          </m:r>
-          <m:d>
-            <m:dPr>
-              <m:ctrlPr>
-                <w:rPr>
-                  <w:rFonts w:ascii="Cambria Math" w:hAnsi="Cambria Math"/>
-                  <w:i/>
-                </w:rPr>
-              </m:ctrlPr>
-            </m:dPr>
-            <m:e>
-              <m:r>
-                <w:rPr>
-                  <w:rFonts w:ascii="Cambria Math" w:hAnsi="Cambria Math"/>
-                </w:rPr>
-                <m:t>Interest→Card</m:t>
-              </m:r>
-              <m:r>
-                <w:rPr>
-                  <w:rFonts w:ascii="Cambria Math" w:hAnsi="Cambria Math"/>
-                </w:rPr>
-                <m:t xml:space="preserve"> Credit</m:t>
-              </m:r>
-            </m:e>
-          </m:d>
-          <m:r>
-            <w:rPr>
-              <w:rFonts w:ascii="Cambria Math" w:eastAsiaTheme="minorEastAsia" w:hAnsi="Cambria Math"/>
-            </w:rPr>
-            <m:t>=</m:t>
-          </m:r>
-          <m:f>
-            <m:fPr>
-              <m:ctrlPr>
-                <w:rPr>
-                  <w:rFonts w:ascii="Cambria Math" w:eastAsiaTheme="minorEastAsia" w:hAnsi="Cambria Math"/>
-                  <w:i/>
-                </w:rPr>
-              </m:ctrlPr>
-            </m:fPr>
-            <m:num>
-              <m:r>
-                <w:rPr>
-                  <w:rFonts w:ascii="Cambria Math" w:eastAsiaTheme="minorEastAsia" w:hAnsi="Cambria Math"/>
-                </w:rPr>
-                <m:t>1</m:t>
-              </m:r>
-            </m:num>
-            <m:den>
-              <m:r>
-                <w:rPr>
-                  <w:rFonts w:ascii="Cambria Math" w:eastAsiaTheme="minorEastAsia" w:hAnsi="Cambria Math"/>
-                </w:rPr>
-                <m:t>4</m:t>
-              </m:r>
-            </m:den>
-          </m:f>
-        </m:oMath>
-      </m:oMathPara>
+        <w:rPr>
+          <w:rFonts w:eastAsiaTheme="minorEastAsia"/>
+        </w:rPr>
+      </w:pPr>
+      <w:r>
+        <w:rPr>
+          <w:rFonts w:eastAsiaTheme="minorEastAsia"/>
+        </w:rPr>
+        <w:t>Given the superset</w:t>
+      </w:r>
+      <w:r>
+        <w:rPr>
+          <w:rFonts w:eastAsiaTheme="minorEastAsia"/>
+        </w:rPr>
+        <w:t xml:space="preserve"> {card, credit, interest} having low support and its subsets (credit interest -&gt; card) &amp; (interest -&gt; card credit) will have low confidence. Hence</w:t>
+      </w:r>
+      <w:r>
+        <w:rPr>
+          <w:rFonts w:eastAsiaTheme="minorEastAsia"/>
+        </w:rPr>
+        <w:t>, this rule can be pruned.</w:t>
+      </w:r>
     </w:p>
     <w:sectPr>
-      <w:headerReference w:type="default" r:id="rId13"/>
-      <w:footerReference w:type="default" r:id="rId14"/>
+      <w:headerReference w:type="default" r:id="rId14"/>
+      <w:footerReference w:type="default" r:id="rId15"/>
       <w:pgSz w:w="11906" w:h="16838"/>
       <w:pgMar w:top="1440" w:right="1440" w:bottom="1440" w:left="1440" w:header="708" w:footer="708" w:gutter="0"/>
       <w:cols w:space="708"/>
@@ -7264,7 +8843,7 @@
   <w:style w:type="paragraph" w:default="1" w:styleId="Normal">
     <w:name w:val="Normal"/>
     <w:qFormat/>
-    <w:rsid w:val="00172757"/>
+    <w:rsid w:val="00D614BC"/>
   </w:style>
   <w:style w:type="paragraph" w:styleId="Heading1">
     <w:name w:val="heading 1"/>
@@ -7312,7 +8891,6 @@
   <w:style w:type="character" w:default="1" w:styleId="DefaultParagraphFont">
     <w:name w:val="Default Paragraph Font"/>
     <w:uiPriority w:val="1"/>
-    <w:semiHidden/>
     <w:unhideWhenUsed/>
   </w:style>
   <w:style w:type="table" w:default="1" w:styleId="TableNormal">
@@ -7517,6 +9095,88 @@
       <w:ind w:left="720"/>
       <w:contextualSpacing/>
     </w:pPr>
+  </w:style>
+  <w:style w:type="table" w:styleId="TableGrid">
+    <w:name w:val="Table Grid"/>
+    <w:basedOn w:val="TableNormal"/>
+    <w:uiPriority w:val="39"/>
+    <w:rsid w:val="000A379C"/>
+    <w:pPr>
+      <w:spacing w:after="0" w:line="240" w:lineRule="auto"/>
+    </w:pPr>
+    <w:tblPr>
+      <w:tblBorders>
+        <w:top w:val="single" w:sz="4" w:space="0" w:color="auto"/>
+        <w:left w:val="single" w:sz="4" w:space="0" w:color="auto"/>
+        <w:bottom w:val="single" w:sz="4" w:space="0" w:color="auto"/>
+        <w:right w:val="single" w:sz="4" w:space="0" w:color="auto"/>
+        <w:insideH w:val="single" w:sz="4" w:space="0" w:color="auto"/>
+        <w:insideV w:val="single" w:sz="4" w:space="0" w:color="auto"/>
+      </w:tblBorders>
+    </w:tblPr>
+  </w:style>
+  <w:style w:type="table" w:styleId="PlainTable1">
+    <w:name w:val="Plain Table 1"/>
+    <w:basedOn w:val="TableNormal"/>
+    <w:uiPriority w:val="41"/>
+    <w:rsid w:val="0080644D"/>
+    <w:pPr>
+      <w:spacing w:after="0" w:line="240" w:lineRule="auto"/>
+    </w:pPr>
+    <w:tblPr>
+      <w:tblStyleRowBandSize w:val="1"/>
+      <w:tblStyleColBandSize w:val="1"/>
+      <w:tblBorders>
+        <w:top w:val="single" w:sz="4" w:space="0" w:color="BFBFBF" w:themeColor="background1" w:themeShade="BF"/>
+        <w:left w:val="single" w:sz="4" w:space="0" w:color="BFBFBF" w:themeColor="background1" w:themeShade="BF"/>
+        <w:bottom w:val="single" w:sz="4" w:space="0" w:color="BFBFBF" w:themeColor="background1" w:themeShade="BF"/>
+        <w:right w:val="single" w:sz="4" w:space="0" w:color="BFBFBF" w:themeColor="background1" w:themeShade="BF"/>
+        <w:insideH w:val="single" w:sz="4" w:space="0" w:color="BFBFBF" w:themeColor="background1" w:themeShade="BF"/>
+        <w:insideV w:val="single" w:sz="4" w:space="0" w:color="BFBFBF" w:themeColor="background1" w:themeShade="BF"/>
+      </w:tblBorders>
+    </w:tblPr>
+    <w:tblStylePr w:type="firstRow">
+      <w:rPr>
+        <w:b/>
+        <w:bCs/>
+      </w:rPr>
+    </w:tblStylePr>
+    <w:tblStylePr w:type="lastRow">
+      <w:rPr>
+        <w:b/>
+        <w:bCs/>
+      </w:rPr>
+      <w:tblPr/>
+      <w:tcPr>
+        <w:tcBorders>
+          <w:top w:val="double" w:sz="4" w:space="0" w:color="BFBFBF" w:themeColor="background1" w:themeShade="BF"/>
+        </w:tcBorders>
+      </w:tcPr>
+    </w:tblStylePr>
+    <w:tblStylePr w:type="firstCol">
+      <w:rPr>
+        <w:b/>
+        <w:bCs/>
+      </w:rPr>
+    </w:tblStylePr>
+    <w:tblStylePr w:type="lastCol">
+      <w:rPr>
+        <w:b/>
+        <w:bCs/>
+      </w:rPr>
+    </w:tblStylePr>
+    <w:tblStylePr w:type="band1Vert">
+      <w:tblPr/>
+      <w:tcPr>
+        <w:shd w:val="clear" w:color="auto" w:fill="F2F2F2" w:themeFill="background1" w:themeFillShade="F2"/>
+      </w:tcPr>
+    </w:tblStylePr>
+    <w:tblStylePr w:type="band1Horz">
+      <w:tblPr/>
+      <w:tcPr>
+        <w:shd w:val="clear" w:color="auto" w:fill="F2F2F2" w:themeFill="background1" w:themeFillShade="F2"/>
+      </w:tcPr>
+    </w:tblStylePr>
   </w:style>
 </w:styles>
 </file>

</xml_diff>